<commit_message>
B. Polycarp Training -doc updated
</commit_message>
<xml_diff>
--- a/week03/solution.docx
+++ b/week03/solution.docx
@@ -17,8 +17,9 @@
           <w:szCs w:val="28"/>
           <w:highlight w:val="green"/>
         </w:rPr>
-        <w:t>B. Sereja and Suffixes</w:t>
-      </w:r>
+        <w:t xml:space="preserve">B. </w:t>
+      </w:r>
+      <w:proofErr w:type="spellStart"/>
       <w:r>
         <w:rPr>
           <w:b/>
@@ -27,7 +28,18 @@
           <w:szCs w:val="28"/>
           <w:highlight w:val="green"/>
         </w:rPr>
-        <w:t xml:space="preserve"> - </w:t>
+        <w:t>Sereja</w:t>
+      </w:r>
+      <w:proofErr w:type="spellEnd"/>
+      <w:r>
+        <w:rPr>
+          <w:b/>
+          <w:bCs/>
+          <w:sz w:val="28"/>
+          <w:szCs w:val="28"/>
+          <w:highlight w:val="green"/>
+        </w:rPr>
+        <w:t xml:space="preserve"> and Suffixes - </w:t>
       </w:r>
       <w:hyperlink r:id="rId5" w:history="1">
         <w:r>
@@ -47,7 +59,7 @@
     <w:p>
       <w:r>
         <w:pict w14:anchorId="322653B4">
-          <v:rect id="_x0000_i1085" style="width:0;height:1.5pt" o:hralign="center" o:hrstd="t" o:hr="t" fillcolor="#a0a0a0" stroked="f"/>
+          <v:rect id="_x0000_i1025" style="width:0;height:1.5pt" o:hralign="center" o:hrstd="t" o:hr="t" fillcolor="#a0a0a0" stroked="f"/>
         </w:pict>
       </w:r>
     </w:p>
@@ -122,13 +134,21 @@
       </w:r>
       <w:r>
         <w:br/>
-        <w:t>We want the count of unique elements in a[li...n].</w:t>
+        <w:t>We want the count of unique elements in a[li.</w:t>
+      </w:r>
+      <w:proofErr w:type="gramStart"/>
+      <w:r>
+        <w:t>..n</w:t>
+      </w:r>
+      <w:proofErr w:type="gramEnd"/>
+      <w:r>
+        <w:t>].</w:t>
       </w:r>
     </w:p>
     <w:p>
       <w:r>
         <w:pict w14:anchorId="0365DF7C">
-          <v:rect id="_x0000_i1086" style="width:0;height:1.5pt" o:hralign="center" o:hrstd="t" o:hr="t" fillcolor="#a0a0a0" stroked="f"/>
+          <v:rect id="_x0000_i1026" style="width:0;height:1.5pt" o:hralign="center" o:hrstd="t" o:hr="t" fillcolor="#a0a0a0" stroked="f"/>
         </w:pict>
       </w:r>
     </w:p>
@@ -229,7 +249,23 @@
                 <w:b/>
                 <w:bCs/>
               </w:rPr>
-              <w:t>subarray (a[l...n])</w:t>
+              <w:t>subarray (a[l.</w:t>
+            </w:r>
+            <w:proofErr w:type="gramStart"/>
+            <w:r>
+              <w:rPr>
+                <w:b/>
+                <w:bCs/>
+              </w:rPr>
+              <w:t>..n</w:t>
+            </w:r>
+            <w:proofErr w:type="gramEnd"/>
+            <w:r>
+              <w:rPr>
+                <w:b/>
+                <w:bCs/>
+              </w:rPr>
+              <w:t>])</w:t>
             </w:r>
           </w:p>
         </w:tc>
@@ -671,7 +707,7 @@
     <w:p>
       <w:r>
         <w:pict w14:anchorId="763B4946">
-          <v:rect id="_x0000_i1087" style="width:0;height:1.5pt" o:hralign="center" o:hrstd="t" o:hr="t" fillcolor="#a0a0a0" stroked="f"/>
+          <v:rect id="_x0000_i1027" style="width:0;height:1.5pt" o:hralign="center" o:hrstd="t" o:hr="t" fillcolor="#a0a0a0" stroked="f"/>
         </w:pict>
       </w:r>
     </w:p>
@@ -725,22 +761,66 @@
     </w:p>
     <w:p>
       <w:r>
-        <w:t xml:space="preserve">   set&lt;int&gt; st;</w:t>
-      </w:r>
-    </w:p>
-    <w:p>
-      <w:r>
-        <w:t xml:space="preserve">   for i from li to n:</w:t>
-      </w:r>
-    </w:p>
-    <w:p>
-      <w:r>
-        <w:t xml:space="preserve">       st.insert(a[i]);</w:t>
-      </w:r>
-    </w:p>
-    <w:p>
-      <w:r>
-        <w:t xml:space="preserve">   print st.size();</w:t>
+        <w:t xml:space="preserve">   set&lt;int&gt; </w:t>
+      </w:r>
+      <w:proofErr w:type="spellStart"/>
+      <w:r>
+        <w:t>st</w:t>
+      </w:r>
+      <w:proofErr w:type="spellEnd"/>
+      <w:r>
+        <w:t>;</w:t>
+      </w:r>
+    </w:p>
+    <w:p>
+      <w:r>
+        <w:t xml:space="preserve">   for </w:t>
+      </w:r>
+      <w:proofErr w:type="spellStart"/>
+      <w:r>
+        <w:t>i</w:t>
+      </w:r>
+      <w:proofErr w:type="spellEnd"/>
+      <w:r>
+        <w:t xml:space="preserve"> from li to n:</w:t>
+      </w:r>
+    </w:p>
+    <w:p>
+      <w:r>
+        <w:t xml:space="preserve">       </w:t>
+      </w:r>
+      <w:proofErr w:type="spellStart"/>
+      <w:proofErr w:type="gramStart"/>
+      <w:r>
+        <w:t>st.insert</w:t>
+      </w:r>
+      <w:proofErr w:type="spellEnd"/>
+      <w:proofErr w:type="gramEnd"/>
+      <w:r>
+        <w:t>(a[</w:t>
+      </w:r>
+      <w:proofErr w:type="spellStart"/>
+      <w:r>
+        <w:t>i</w:t>
+      </w:r>
+      <w:proofErr w:type="spellEnd"/>
+      <w:r>
+        <w:t>]);</w:t>
+      </w:r>
+    </w:p>
+    <w:p>
+      <w:r>
+        <w:t xml:space="preserve">   print </w:t>
+      </w:r>
+      <w:proofErr w:type="spellStart"/>
+      <w:proofErr w:type="gramStart"/>
+      <w:r>
+        <w:t>st.size</w:t>
+      </w:r>
+      <w:proofErr w:type="spellEnd"/>
+      <w:proofErr w:type="gramEnd"/>
+      <w:r>
+        <w:t>();</w:t>
       </w:r>
     </w:p>
     <w:p>
@@ -761,13 +841,21 @@
         <w:t>Time complexity:</w:t>
       </w:r>
       <w:r>
-        <w:t xml:space="preserve"> O(m * n) = up to 10¹⁰ operations (too slow)</w:t>
+        <w:t xml:space="preserve"> </w:t>
+      </w:r>
+      <w:proofErr w:type="gramStart"/>
+      <w:r>
+        <w:t>O(</w:t>
+      </w:r>
+      <w:proofErr w:type="gramEnd"/>
+      <w:r>
+        <w:t>m * n) = up to 10¹⁰ operations (too slow)</w:t>
       </w:r>
     </w:p>
     <w:p>
       <w:r>
         <w:pict w14:anchorId="5B76E93B">
-          <v:rect id="_x0000_i1088" style="width:0;height:1.5pt" o:hralign="center" o:hrstd="t" o:hr="t" fillcolor="#a0a0a0" stroked="f"/>
+          <v:rect id="_x0000_i1028" style="width:0;height:1.5pt" o:hralign="center" o:hrstd="t" o:hr="t" fillcolor="#a0a0a0" stroked="f"/>
         </w:pict>
       </w:r>
     </w:p>
@@ -791,7 +879,23 @@
           <w:b/>
           <w:bCs/>
         </w:rPr>
-        <w:t xml:space="preserve"> Efficient Approach — Reverse Traversal (O(n + m))</w:t>
+        <w:t xml:space="preserve"> Efficient Approach — Reverse Traversal (</w:t>
+      </w:r>
+      <w:proofErr w:type="gramStart"/>
+      <w:r>
+        <w:rPr>
+          <w:b/>
+          <w:bCs/>
+        </w:rPr>
+        <w:t>O(</w:t>
+      </w:r>
+      <w:proofErr w:type="gramEnd"/>
+      <w:r>
+        <w:rPr>
+          <w:b/>
+          <w:bCs/>
+        </w:rPr>
+        <w:t>n + m))</w:t>
       </w:r>
     </w:p>
     <w:p>
@@ -815,7 +919,15 @@
       </w:r>
       <w:r>
         <w:br/>
-        <w:t>then we can compute for index i easily:</w:t>
+        <w:t xml:space="preserve">then we can compute for index </w:t>
+      </w:r>
+      <w:proofErr w:type="spellStart"/>
+      <w:r>
+        <w:t>i</w:t>
+      </w:r>
+      <w:proofErr w:type="spellEnd"/>
+      <w:r>
+        <w:t xml:space="preserve"> easily:</w:t>
       </w:r>
     </w:p>
     <w:p>
@@ -826,7 +938,23 @@
         </w:numPr>
       </w:pPr>
       <w:r>
-        <w:t>If a[i] has not appeared before (in suffix after i), then distinct count increases by 1.</w:t>
+        <w:t>If a[</w:t>
+      </w:r>
+      <w:proofErr w:type="spellStart"/>
+      <w:r>
+        <w:t>i</w:t>
+      </w:r>
+      <w:proofErr w:type="spellEnd"/>
+      <w:r>
+        <w:t xml:space="preserve">] has not appeared before (in suffix after </w:t>
+      </w:r>
+      <w:proofErr w:type="spellStart"/>
+      <w:r>
+        <w:t>i</w:t>
+      </w:r>
+      <w:proofErr w:type="spellEnd"/>
+      <w:r>
+        <w:t>), then distinct count increases by 1.</w:t>
       </w:r>
     </w:p>
     <w:p>
@@ -843,7 +971,7 @@
     <w:p>
       <w:r>
         <w:pict w14:anchorId="7BDE5E5D">
-          <v:rect id="_x0000_i1089" style="width:0;height:1.5pt" o:hralign="center" o:hrstd="t" o:hr="t" fillcolor="#a0a0a0" stroked="f"/>
+          <v:rect id="_x0000_i1029" style="width:0;height:1.5pt" o:hralign="center" o:hrstd="t" o:hr="t" fillcolor="#a0a0a0" stroked="f"/>
         </w:pict>
       </w:r>
     </w:p>
@@ -878,7 +1006,15 @@
         </w:numPr>
       </w:pPr>
       <w:r>
-        <w:t>Create an array suffixDistinct[n+1] where:</w:t>
+        <w:t xml:space="preserve">Create an array </w:t>
+      </w:r>
+      <w:proofErr w:type="spellStart"/>
+      <w:r>
+        <w:t>suffixDistinct</w:t>
+      </w:r>
+      <w:proofErr w:type="spellEnd"/>
+      <w:r>
+        <w:t>[n+1] where:</w:t>
       </w:r>
     </w:p>
     <w:p>
@@ -888,8 +1024,37 @@
           <w:numId w:val="3"/>
         </w:numPr>
       </w:pPr>
-      <w:r>
-        <w:t>suffixDistinct[i] = number of distinct elements in a[i...n]</w:t>
+      <w:proofErr w:type="spellStart"/>
+      <w:r>
+        <w:t>suffixDistinct</w:t>
+      </w:r>
+      <w:proofErr w:type="spellEnd"/>
+      <w:r>
+        <w:t>[</w:t>
+      </w:r>
+      <w:proofErr w:type="spellStart"/>
+      <w:r>
+        <w:t>i</w:t>
+      </w:r>
+      <w:proofErr w:type="spellEnd"/>
+      <w:r>
+        <w:t>] = number of distinct elements in a[</w:t>
+      </w:r>
+      <w:proofErr w:type="spellStart"/>
+      <w:r>
+        <w:t>i</w:t>
+      </w:r>
+      <w:proofErr w:type="spellEnd"/>
+      <w:r>
+        <w:t>.</w:t>
+      </w:r>
+      <w:proofErr w:type="gramStart"/>
+      <w:r>
+        <w:t>..n</w:t>
+      </w:r>
+      <w:proofErr w:type="gramEnd"/>
+      <w:r>
+        <w:t>]</w:t>
       </w:r>
     </w:p>
     <w:p>
@@ -900,7 +1065,23 @@
         </w:numPr>
       </w:pPr>
       <w:r>
-        <w:t>Maintain a frequency array or boolean visited array for elements a[i].</w:t>
+        <w:t xml:space="preserve">Maintain a frequency array or </w:t>
+      </w:r>
+      <w:proofErr w:type="spellStart"/>
+      <w:r>
+        <w:t>boolean</w:t>
+      </w:r>
+      <w:proofErr w:type="spellEnd"/>
+      <w:r>
+        <w:t xml:space="preserve"> visited array for elements a[</w:t>
+      </w:r>
+      <w:proofErr w:type="spellStart"/>
+      <w:r>
+        <w:t>i</w:t>
+      </w:r>
+      <w:proofErr w:type="spellEnd"/>
+      <w:r>
+        <w:t>].</w:t>
       </w:r>
     </w:p>
     <w:p>
@@ -933,7 +1114,15 @@
         </w:numPr>
       </w:pPr>
       <w:r>
-        <w:t xml:space="preserve">If element a[i] was </w:t>
+        <w:t>If element a[</w:t>
+      </w:r>
+      <w:proofErr w:type="spellStart"/>
+      <w:r>
+        <w:t>i</w:t>
+      </w:r>
+      <w:proofErr w:type="spellEnd"/>
+      <w:r>
+        <w:t xml:space="preserve">] was </w:t>
       </w:r>
       <w:r>
         <w:rPr>
@@ -954,7 +1143,31 @@
         </w:numPr>
       </w:pPr>
       <w:r>
-        <w:t>Store that count in suffixDistinct[i].</w:t>
+        <w:t xml:space="preserve">Store that </w:t>
+      </w:r>
+      <w:proofErr w:type="gramStart"/>
+      <w:r>
+        <w:t>count</w:t>
+      </w:r>
+      <w:proofErr w:type="gramEnd"/>
+      <w:r>
+        <w:t xml:space="preserve"> in </w:t>
+      </w:r>
+      <w:proofErr w:type="spellStart"/>
+      <w:r>
+        <w:t>suffixDistinct</w:t>
+      </w:r>
+      <w:proofErr w:type="spellEnd"/>
+      <w:r>
+        <w:t>[</w:t>
+      </w:r>
+      <w:proofErr w:type="spellStart"/>
+      <w:r>
+        <w:t>i</w:t>
+      </w:r>
+      <w:proofErr w:type="spellEnd"/>
+      <w:r>
+        <w:t>].</w:t>
       </w:r>
     </w:p>
     <w:p>
@@ -965,13 +1178,21 @@
         </w:numPr>
       </w:pPr>
       <w:r>
-        <w:t>Answer each query li instantly by outputting suffixDistinct[li].</w:t>
+        <w:t xml:space="preserve">Answer each query li instantly by outputting </w:t>
+      </w:r>
+      <w:proofErr w:type="spellStart"/>
+      <w:r>
+        <w:t>suffixDistinct</w:t>
+      </w:r>
+      <w:proofErr w:type="spellEnd"/>
+      <w:r>
+        <w:t>[li].</w:t>
       </w:r>
     </w:p>
     <w:p>
       <w:r>
         <w:pict w14:anchorId="1CD6FF23">
-          <v:rect id="_x0000_i1090" style="width:0;height:1.5pt" o:hralign="center" o:hrstd="t" o:hr="t" fillcolor="#a0a0a0" stroked="f"/>
+          <v:rect id="_x0000_i1030" style="width:0;height:1.5pt" o:hralign="center" o:hrstd="t" o:hr="t" fillcolor="#a0a0a0" stroked="f"/>
         </w:pict>
       </w:r>
     </w:p>
@@ -1050,6 +1271,7 @@
                 <w:bCs/>
               </w:rPr>
             </w:pPr>
+            <w:proofErr w:type="spellStart"/>
             <w:r>
               <w:rPr>
                 <w:b/>
@@ -1057,6 +1279,7 @@
               </w:rPr>
               <w:t>i</w:t>
             </w:r>
+            <w:proofErr w:type="spellEnd"/>
           </w:p>
         </w:tc>
         <w:tc>
@@ -1077,7 +1300,23 @@
                 <w:b/>
                 <w:bCs/>
               </w:rPr>
-              <w:t>a[i]</w:t>
+              <w:t>a[</w:t>
+            </w:r>
+            <w:proofErr w:type="spellStart"/>
+            <w:r>
+              <w:rPr>
+                <w:b/>
+                <w:bCs/>
+              </w:rPr>
+              <w:t>i</w:t>
+            </w:r>
+            <w:proofErr w:type="spellEnd"/>
+            <w:r>
+              <w:rPr>
+                <w:b/>
+                <w:bCs/>
+              </w:rPr>
+              <w:t>]</w:t>
             </w:r>
           </w:p>
         </w:tc>
@@ -1138,12 +1377,37 @@
                 <w:bCs/>
               </w:rPr>
             </w:pPr>
+            <w:proofErr w:type="spellStart"/>
             <w:r>
               <w:rPr>
                 <w:b/>
                 <w:bCs/>
               </w:rPr>
-              <w:t>suffixDistinct[i]</w:t>
+              <w:t>suffixDistinct</w:t>
+            </w:r>
+            <w:proofErr w:type="spellEnd"/>
+            <w:r>
+              <w:rPr>
+                <w:b/>
+                <w:bCs/>
+              </w:rPr>
+              <w:t>[</w:t>
+            </w:r>
+            <w:proofErr w:type="spellStart"/>
+            <w:r>
+              <w:rPr>
+                <w:b/>
+                <w:bCs/>
+              </w:rPr>
+              <w:t>i</w:t>
+            </w:r>
+            <w:proofErr w:type="spellEnd"/>
+            <w:r>
+              <w:rPr>
+                <w:b/>
+                <w:bCs/>
+              </w:rPr>
+              <w:t>]</w:t>
             </w:r>
           </w:p>
         </w:tc>
@@ -1813,7 +2077,7 @@
     <w:p>
       <w:r>
         <w:pict w14:anchorId="7F06A42C">
-          <v:rect id="_x0000_i1091" style="width:0;height:1.5pt" o:hralign="center" o:hrstd="t" o:hr="t" fillcolor="#a0a0a0" stroked="f"/>
+          <v:rect id="_x0000_i1031" style="width:0;height:1.5pt" o:hralign="center" o:hrstd="t" o:hr="t" fillcolor="#a0a0a0" stroked="f"/>
         </w:pict>
       </w:r>
     </w:p>
@@ -1842,7 +2106,15 @@
     </w:p>
     <w:p>
       <w:r>
-        <w:t>#include &lt;bits/stdc++.h&gt;</w:t>
+        <w:t>#include &lt;bits/</w:t>
+      </w:r>
+      <w:proofErr w:type="spellStart"/>
+      <w:r>
+        <w:t>stdc</w:t>
+      </w:r>
+      <w:proofErr w:type="spellEnd"/>
+      <w:r>
+        <w:t>++.h&gt;</w:t>
       </w:r>
     </w:p>
     <w:p>
@@ -1854,17 +2126,59 @@
     <w:p/>
     <w:p>
       <w:r>
-        <w:t>int main() {</w:t>
-      </w:r>
-    </w:p>
-    <w:p>
-      <w:r>
-        <w:t xml:space="preserve">    ios::sync_with_stdio(false);</w:t>
-      </w:r>
-    </w:p>
-    <w:p>
-      <w:r>
-        <w:t xml:space="preserve">    cin.tie(nullptr);</w:t>
+        <w:t xml:space="preserve">int </w:t>
+      </w:r>
+      <w:proofErr w:type="gramStart"/>
+      <w:r>
+        <w:t>main(</w:t>
+      </w:r>
+      <w:proofErr w:type="gramEnd"/>
+      <w:r>
+        <w:t>) {</w:t>
+      </w:r>
+    </w:p>
+    <w:p>
+      <w:r>
+        <w:t xml:space="preserve">    </w:t>
+      </w:r>
+      <w:proofErr w:type="spellStart"/>
+      <w:proofErr w:type="gramStart"/>
+      <w:r>
+        <w:t>ios</w:t>
+      </w:r>
+      <w:proofErr w:type="spellEnd"/>
+      <w:r>
+        <w:t>::</w:t>
+      </w:r>
+      <w:proofErr w:type="spellStart"/>
+      <w:proofErr w:type="gramEnd"/>
+      <w:r>
+        <w:t>sync_with_stdio</w:t>
+      </w:r>
+      <w:proofErr w:type="spellEnd"/>
+      <w:r>
+        <w:t>(false);</w:t>
+      </w:r>
+    </w:p>
+    <w:p>
+      <w:r>
+        <w:t xml:space="preserve">    </w:t>
+      </w:r>
+      <w:proofErr w:type="spellStart"/>
+      <w:r>
+        <w:t>cin.tie</w:t>
+      </w:r>
+      <w:proofErr w:type="spellEnd"/>
+      <w:r>
+        <w:t>(</w:t>
+      </w:r>
+      <w:proofErr w:type="spellStart"/>
+      <w:r>
+        <w:t>nullptr</w:t>
+      </w:r>
+      <w:proofErr w:type="spellEnd"/>
+      <w:r>
+        <w:t>);</w:t>
       </w:r>
     </w:p>
     <w:p/>
@@ -1875,39 +2189,124 @@
     </w:p>
     <w:p>
       <w:r>
-        <w:t xml:space="preserve">    cin &gt;&gt; n &gt;&gt; m;</w:t>
-      </w:r>
-    </w:p>
-    <w:p>
-      <w:r>
-        <w:t xml:space="preserve">    vector&lt;int&gt; a(n + 1);</w:t>
-      </w:r>
-    </w:p>
-    <w:p>
-      <w:r>
-        <w:t xml:space="preserve">    for (int i = 1; i &lt;= n; ++i)</w:t>
-      </w:r>
-    </w:p>
-    <w:p>
-      <w:r>
-        <w:t xml:space="preserve">        cin &gt;&gt; a[i];</w:t>
+        <w:t xml:space="preserve">    </w:t>
+      </w:r>
+      <w:proofErr w:type="spellStart"/>
+      <w:r>
+        <w:t>cin</w:t>
+      </w:r>
+      <w:proofErr w:type="spellEnd"/>
+      <w:r>
+        <w:t xml:space="preserve"> &gt;&gt; n &gt;&gt; m;</w:t>
+      </w:r>
+    </w:p>
+    <w:p>
+      <w:r>
+        <w:t xml:space="preserve">    vector&lt;int&gt; </w:t>
+      </w:r>
+      <w:proofErr w:type="gramStart"/>
+      <w:r>
+        <w:t>a(</w:t>
+      </w:r>
+      <w:proofErr w:type="gramEnd"/>
+      <w:r>
+        <w:t>n + 1);</w:t>
+      </w:r>
+    </w:p>
+    <w:p>
+      <w:r>
+        <w:t xml:space="preserve">    for (int </w:t>
+      </w:r>
+      <w:proofErr w:type="spellStart"/>
+      <w:r>
+        <w:t>i</w:t>
+      </w:r>
+      <w:proofErr w:type="spellEnd"/>
+      <w:r>
+        <w:t xml:space="preserve"> = 1; </w:t>
+      </w:r>
+      <w:proofErr w:type="spellStart"/>
+      <w:r>
+        <w:t>i</w:t>
+      </w:r>
+      <w:proofErr w:type="spellEnd"/>
+      <w:r>
+        <w:t xml:space="preserve"> &lt;= n; ++</w:t>
+      </w:r>
+      <w:proofErr w:type="spellStart"/>
+      <w:r>
+        <w:t>i</w:t>
+      </w:r>
+      <w:proofErr w:type="spellEnd"/>
+      <w:r>
+        <w:t>)</w:t>
+      </w:r>
+    </w:p>
+    <w:p>
+      <w:r>
+        <w:t xml:space="preserve">        </w:t>
+      </w:r>
+      <w:proofErr w:type="spellStart"/>
+      <w:r>
+        <w:t>cin</w:t>
+      </w:r>
+      <w:proofErr w:type="spellEnd"/>
+      <w:r>
+        <w:t xml:space="preserve"> &gt;&gt; a[</w:t>
+      </w:r>
+      <w:proofErr w:type="spellStart"/>
+      <w:r>
+        <w:t>i</w:t>
+      </w:r>
+      <w:proofErr w:type="spellEnd"/>
+      <w:r>
+        <w:t>];</w:t>
       </w:r>
     </w:p>
     <w:p/>
     <w:p>
       <w:r>
-        <w:t xml:space="preserve">    vector&lt;int&gt; distinctSuffix(n + 1);</w:t>
-      </w:r>
-    </w:p>
-    <w:p>
-      <w:r>
-        <w:t xml:space="preserve">    vector&lt;bool&gt; seen(100001, false); // since ai ≤ 10^5</w:t>
+        <w:t xml:space="preserve">    vector&lt;int&gt; </w:t>
+      </w:r>
+      <w:proofErr w:type="spellStart"/>
+      <w:proofErr w:type="gramStart"/>
+      <w:r>
+        <w:t>distinctSuffix</w:t>
+      </w:r>
+      <w:proofErr w:type="spellEnd"/>
+      <w:r>
+        <w:t>(</w:t>
+      </w:r>
+      <w:proofErr w:type="gramEnd"/>
+      <w:r>
+        <w:t>n + 1);</w:t>
+      </w:r>
+    </w:p>
+    <w:p>
+      <w:r>
+        <w:t xml:space="preserve">    vector&lt;bool&gt; </w:t>
+      </w:r>
+      <w:proofErr w:type="gramStart"/>
+      <w:r>
+        <w:t>seen(</w:t>
+      </w:r>
+      <w:proofErr w:type="gramEnd"/>
+      <w:r>
+        <w:t>100001, false); // since ai ≤ 10^5</w:t>
       </w:r>
     </w:p>
     <w:p/>
     <w:p>
       <w:r>
-        <w:t xml:space="preserve">    int distinctCount = 0;</w:t>
+        <w:t xml:space="preserve">    int </w:t>
+      </w:r>
+      <w:proofErr w:type="spellStart"/>
+      <w:r>
+        <w:t>distinctCount</w:t>
+      </w:r>
+      <w:proofErr w:type="spellEnd"/>
+      <w:r>
+        <w:t xml:space="preserve"> = 0;</w:t>
       </w:r>
     </w:p>
     <w:p/>
@@ -1918,22 +2317,78 @@
     </w:p>
     <w:p>
       <w:r>
-        <w:t xml:space="preserve">    for (int i = n; i &gt;= 1; --i) {</w:t>
-      </w:r>
-    </w:p>
-    <w:p>
-      <w:r>
-        <w:t xml:space="preserve">        if (!seen[a[i]]) {</w:t>
-      </w:r>
-    </w:p>
-    <w:p>
-      <w:r>
-        <w:t xml:space="preserve">            seen[a[i]] = true;</w:t>
-      </w:r>
-    </w:p>
-    <w:p>
-      <w:r>
-        <w:t xml:space="preserve">            distinctCount++;</w:t>
+        <w:t xml:space="preserve">    for (int </w:t>
+      </w:r>
+      <w:proofErr w:type="spellStart"/>
+      <w:r>
+        <w:t>i</w:t>
+      </w:r>
+      <w:proofErr w:type="spellEnd"/>
+      <w:r>
+        <w:t xml:space="preserve"> = n; </w:t>
+      </w:r>
+      <w:proofErr w:type="spellStart"/>
+      <w:r>
+        <w:t>i</w:t>
+      </w:r>
+      <w:proofErr w:type="spellEnd"/>
+      <w:r>
+        <w:t xml:space="preserve"> &gt;= 1; --</w:t>
+      </w:r>
+      <w:proofErr w:type="spellStart"/>
+      <w:r>
+        <w:t>i</w:t>
+      </w:r>
+      <w:proofErr w:type="spellEnd"/>
+      <w:r>
+        <w:t>) {</w:t>
+      </w:r>
+    </w:p>
+    <w:p>
+      <w:r>
+        <w:t xml:space="preserve">        if </w:t>
+      </w:r>
+      <w:proofErr w:type="gramStart"/>
+      <w:r>
+        <w:t>(!seen</w:t>
+      </w:r>
+      <w:proofErr w:type="gramEnd"/>
+      <w:r>
+        <w:t>[a[</w:t>
+      </w:r>
+      <w:proofErr w:type="spellStart"/>
+      <w:r>
+        <w:t>i</w:t>
+      </w:r>
+      <w:proofErr w:type="spellEnd"/>
+      <w:r>
+        <w:t>]]) {</w:t>
+      </w:r>
+    </w:p>
+    <w:p>
+      <w:r>
+        <w:t xml:space="preserve">            seen[a[</w:t>
+      </w:r>
+      <w:proofErr w:type="spellStart"/>
+      <w:r>
+        <w:t>i</w:t>
+      </w:r>
+      <w:proofErr w:type="spellEnd"/>
+      <w:r>
+        <w:t>]] = true;</w:t>
+      </w:r>
+    </w:p>
+    <w:p>
+      <w:r>
+        <w:t xml:space="preserve">            </w:t>
+      </w:r>
+      <w:proofErr w:type="spellStart"/>
+      <w:r>
+        <w:t>distinctCount</w:t>
+      </w:r>
+      <w:proofErr w:type="spellEnd"/>
+      <w:r>
+        <w:t>++;</w:t>
       </w:r>
     </w:p>
     <w:p>
@@ -1943,7 +2398,31 @@
     </w:p>
     <w:p>
       <w:r>
-        <w:t xml:space="preserve">        distinctSuffix[i] = distinctCount;</w:t>
+        <w:t xml:space="preserve">        </w:t>
+      </w:r>
+      <w:proofErr w:type="spellStart"/>
+      <w:r>
+        <w:t>distinctSuffix</w:t>
+      </w:r>
+      <w:proofErr w:type="spellEnd"/>
+      <w:r>
+        <w:t>[</w:t>
+      </w:r>
+      <w:proofErr w:type="spellStart"/>
+      <w:r>
+        <w:t>i</w:t>
+      </w:r>
+      <w:proofErr w:type="spellEnd"/>
+      <w:r>
+        <w:t xml:space="preserve">] = </w:t>
+      </w:r>
+      <w:proofErr w:type="spellStart"/>
+      <w:r>
+        <w:t>distinctCount</w:t>
+      </w:r>
+      <w:proofErr w:type="spellEnd"/>
+      <w:r>
+        <w:t>;</w:t>
       </w:r>
     </w:p>
     <w:p>
@@ -1970,12 +2449,36 @@
     </w:p>
     <w:p>
       <w:r>
-        <w:t xml:space="preserve">        cin &gt;&gt; l;</w:t>
-      </w:r>
-    </w:p>
-    <w:p>
-      <w:r>
-        <w:t xml:space="preserve">        cout &lt;&lt; distinctSuffix[l] &lt;&lt; '\n';</w:t>
+        <w:t xml:space="preserve">        </w:t>
+      </w:r>
+      <w:proofErr w:type="spellStart"/>
+      <w:r>
+        <w:t>cin</w:t>
+      </w:r>
+      <w:proofErr w:type="spellEnd"/>
+      <w:r>
+        <w:t xml:space="preserve"> &gt;&gt; l;</w:t>
+      </w:r>
+    </w:p>
+    <w:p>
+      <w:r>
+        <w:t xml:space="preserve">        </w:t>
+      </w:r>
+      <w:proofErr w:type="spellStart"/>
+      <w:r>
+        <w:t>cout</w:t>
+      </w:r>
+      <w:proofErr w:type="spellEnd"/>
+      <w:r>
+        <w:t xml:space="preserve"> &lt;&lt; </w:t>
+      </w:r>
+      <w:proofErr w:type="spellStart"/>
+      <w:r>
+        <w:t>distinctSuffix</w:t>
+      </w:r>
+      <w:proofErr w:type="spellEnd"/>
+      <w:r>
+        <w:t>[l] &lt;&lt; '\n';</w:t>
       </w:r>
     </w:p>
     <w:p>
@@ -1997,7 +2500,7 @@
     <w:p>
       <w:r>
         <w:pict w14:anchorId="3CD5309C">
-          <v:rect id="_x0000_i1092" style="width:0;height:1.5pt" o:hralign="center" o:hrstd="t" o:hr="t" fillcolor="#a0a0a0" stroked="f"/>
+          <v:rect id="_x0000_i1032" style="width:0;height:1.5pt" o:hralign="center" o:hrstd="t" o:hr="t" fillcolor="#a0a0a0" stroked="f"/>
         </w:pict>
       </w:r>
     </w:p>
@@ -2146,12 +2649,21 @@
             <w:hideMark/>
           </w:tcPr>
           <w:p>
+            <w:proofErr w:type="gramStart"/>
             <w:r>
               <w:rPr>
                 <w:b/>
                 <w:bCs/>
               </w:rPr>
-              <w:t>O(1)</w:t>
+              <w:t>O(</w:t>
+            </w:r>
+            <w:proofErr w:type="gramEnd"/>
+            <w:r>
+              <w:rPr>
+                <w:b/>
+                <w:bCs/>
+              </w:rPr>
+              <w:t>1)</w:t>
             </w:r>
           </w:p>
         </w:tc>
@@ -2183,12 +2695,21 @@
             <w:hideMark/>
           </w:tcPr>
           <w:p>
+            <w:proofErr w:type="gramStart"/>
             <w:r>
               <w:rPr>
                 <w:b/>
                 <w:bCs/>
               </w:rPr>
-              <w:t>O(n + m)</w:t>
+              <w:t>O(</w:t>
+            </w:r>
+            <w:proofErr w:type="gramEnd"/>
+            <w:r>
+              <w:rPr>
+                <w:b/>
+                <w:bCs/>
+              </w:rPr>
+              <w:t>n + m)</w:t>
             </w:r>
           </w:p>
         </w:tc>
@@ -2216,12 +2737,37 @@
             <w:hideMark/>
           </w:tcPr>
           <w:p>
+            <w:proofErr w:type="gramStart"/>
             <w:r>
               <w:rPr>
                 <w:b/>
                 <w:bCs/>
               </w:rPr>
-              <w:t>O(n + max(a[i])) ≈ O(10⁵)</w:t>
+              <w:t>O(</w:t>
+            </w:r>
+            <w:proofErr w:type="gramEnd"/>
+            <w:r>
+              <w:rPr>
+                <w:b/>
+                <w:bCs/>
+              </w:rPr>
+              <w:t>n + max(a[</w:t>
+            </w:r>
+            <w:proofErr w:type="spellStart"/>
+            <w:r>
+              <w:rPr>
+                <w:b/>
+                <w:bCs/>
+              </w:rPr>
+              <w:t>i</w:t>
+            </w:r>
+            <w:proofErr w:type="spellEnd"/>
+            <w:r>
+              <w:rPr>
+                <w:b/>
+                <w:bCs/>
+              </w:rPr>
+              <w:t>])) ≈ O(10⁵)</w:t>
             </w:r>
           </w:p>
         </w:tc>
@@ -2241,7 +2787,7 @@
     <w:p>
       <w:r>
         <w:pict w14:anchorId="59B697A1">
-          <v:rect id="_x0000_i1093" style="width:0;height:1.5pt" o:hralign="center" o:hrstd="t" o:hr="t" fillcolor="#a0a0a0" stroked="f"/>
+          <v:rect id="_x0000_i1033" style="width:0;height:1.5pt" o:hralign="center" o:hrstd="t" o:hr="t" fillcolor="#a0a0a0" stroked="f"/>
         </w:pict>
       </w:r>
     </w:p>
@@ -2434,7 +2980,23 @@
           </w:tcPr>
           <w:p>
             <w:r>
-              <w:t>Store running distinct count in suffixDistinct[i]</w:t>
+              <w:t xml:space="preserve">Store running distinct count in </w:t>
+            </w:r>
+            <w:proofErr w:type="spellStart"/>
+            <w:r>
+              <w:t>suffixDistinct</w:t>
+            </w:r>
+            <w:proofErr w:type="spellEnd"/>
+            <w:r>
+              <w:t>[</w:t>
+            </w:r>
+            <w:proofErr w:type="spellStart"/>
+            <w:r>
+              <w:t>i</w:t>
+            </w:r>
+            <w:proofErr w:type="spellEnd"/>
+            <w:r>
+              <w:t>]</w:t>
             </w:r>
           </w:p>
         </w:tc>
@@ -2469,7 +3031,15 @@
           </w:tcPr>
           <w:p>
             <w:r>
-              <w:t>Answer queries in O(1)</w:t>
+              <w:t xml:space="preserve">Answer queries in </w:t>
+            </w:r>
+            <w:proofErr w:type="gramStart"/>
+            <w:r>
+              <w:t>O(</w:t>
+            </w:r>
+            <w:proofErr w:type="gramEnd"/>
+            <w:r>
+              <w:t>1)</w:t>
             </w:r>
           </w:p>
         </w:tc>
@@ -2479,11 +3049,2078 @@
       <w:r>
         <w:lastRenderedPageBreak/>
         <w:pict w14:anchorId="4CE3D5DA">
-          <v:rect id="_x0000_i1094" style="width:0;height:1.5pt" o:hralign="center" o:hrstd="t" o:hr="t" fillcolor="#a0a0a0" stroked="f"/>
+          <v:rect id="_x0000_i1034" style="width:0;height:1.5pt" o:hralign="center" o:hrstd="t" o:hr="t" fillcolor="#a0a0a0" stroked="f"/>
         </w:pict>
       </w:r>
     </w:p>
     <w:p/>
+    <w:p/>
+    <w:p/>
+    <w:p/>
+    <w:p/>
+    <w:p/>
+    <w:p/>
+    <w:p/>
+    <w:p>
+      <w:pPr>
+        <w:rPr>
+          <w:b/>
+          <w:bCs/>
+        </w:rPr>
+      </w:pPr>
+      <w:r>
+        <w:rPr>
+          <w:b/>
+          <w:bCs/>
+          <w:sz w:val="28"/>
+          <w:szCs w:val="28"/>
+          <w:highlight w:val="green"/>
+        </w:rPr>
+        <w:t>B. Polycarp Training</w:t>
+      </w:r>
+      <w:r>
+        <w:rPr>
+          <w:b/>
+          <w:bCs/>
+          <w:sz w:val="28"/>
+          <w:szCs w:val="28"/>
+          <w:highlight w:val="green"/>
+        </w:rPr>
+        <w:t xml:space="preserve"> - </w:t>
+      </w:r>
+      <w:hyperlink r:id="rId6" w:history="1">
+        <w:r>
+          <w:rPr>
+            <w:rStyle w:val="Hyperlink"/>
+            <w:b/>
+            <w:bCs/>
+            <w:sz w:val="28"/>
+            <w:szCs w:val="28"/>
+            <w:highlight w:val="green"/>
+          </w:rPr>
+          <w:t>https://codeforces.com/problemset/problem/1165/B</w:t>
+        </w:r>
+      </w:hyperlink>
+    </w:p>
+    <w:p>
+      <w:r>
+        <w:pict w14:anchorId="35A9B654">
+          <v:rect id="_x0000_i1101" style="width:0;height:1.5pt" o:hralign="center" o:hrstd="t" o:hr="t" fillcolor="#a0a0a0" stroked="f"/>
+        </w:pict>
+      </w:r>
+    </w:p>
+    <w:p>
+      <w:pPr>
+        <w:rPr>
+          <w:b/>
+          <w:bCs/>
+        </w:rPr>
+      </w:pPr>
+      <w:r>
+        <w:rPr>
+          <w:rFonts w:ascii="Segoe UI Emoji" w:hAnsi="Segoe UI Emoji" w:cs="Segoe UI Emoji"/>
+          <w:b/>
+          <w:bCs/>
+        </w:rPr>
+        <w:t>🔍</w:t>
+      </w:r>
+      <w:r>
+        <w:rPr>
+          <w:b/>
+          <w:bCs/>
+        </w:rPr>
+        <w:t xml:space="preserve"> Problem Understanding</w:t>
+      </w:r>
+    </w:p>
+    <w:p>
+      <w:r>
+        <w:t>Polycarp trains by solving contests.</w:t>
+      </w:r>
+    </w:p>
+    <w:p>
+      <w:pPr>
+        <w:numPr>
+          <w:ilvl w:val="0"/>
+          <w:numId w:val="4"/>
+        </w:numPr>
+      </w:pPr>
+      <w:r>
+        <w:t xml:space="preserve">On </w:t>
+      </w:r>
+      <w:r>
+        <w:rPr>
+          <w:b/>
+          <w:bCs/>
+        </w:rPr>
+        <w:t>day 1</w:t>
+      </w:r>
+      <w:r>
+        <w:t xml:space="preserve">, he must solve </w:t>
+      </w:r>
+      <w:r>
+        <w:rPr>
+          <w:b/>
+          <w:bCs/>
+        </w:rPr>
+        <w:t>1</w:t>
+      </w:r>
+      <w:r>
+        <w:t xml:space="preserve"> problem.</w:t>
+      </w:r>
+    </w:p>
+    <w:p>
+      <w:pPr>
+        <w:numPr>
+          <w:ilvl w:val="0"/>
+          <w:numId w:val="4"/>
+        </w:numPr>
+      </w:pPr>
+      <w:r>
+        <w:t xml:space="preserve">On </w:t>
+      </w:r>
+      <w:r>
+        <w:rPr>
+          <w:b/>
+          <w:bCs/>
+        </w:rPr>
+        <w:t>day 2</w:t>
+      </w:r>
+      <w:r>
+        <w:t xml:space="preserve">, he must solve </w:t>
+      </w:r>
+      <w:r>
+        <w:rPr>
+          <w:b/>
+          <w:bCs/>
+        </w:rPr>
+        <w:t>2</w:t>
+      </w:r>
+      <w:r>
+        <w:t xml:space="preserve"> problems.</w:t>
+      </w:r>
+    </w:p>
+    <w:p>
+      <w:pPr>
+        <w:numPr>
+          <w:ilvl w:val="0"/>
+          <w:numId w:val="4"/>
+        </w:numPr>
+      </w:pPr>
+      <w:r>
+        <w:t xml:space="preserve">On </w:t>
+      </w:r>
+      <w:r>
+        <w:rPr>
+          <w:b/>
+          <w:bCs/>
+        </w:rPr>
+        <w:t>day 3</w:t>
+      </w:r>
+      <w:r>
+        <w:t xml:space="preserve">, he must solve </w:t>
+      </w:r>
+      <w:r>
+        <w:rPr>
+          <w:b/>
+          <w:bCs/>
+        </w:rPr>
+        <w:t>3</w:t>
+      </w:r>
+      <w:r>
+        <w:t xml:space="preserve"> problems, etc.</w:t>
+      </w:r>
+    </w:p>
+    <w:p>
+      <w:r>
+        <w:t xml:space="preserve">He has a list of contests — each contest </w:t>
+      </w:r>
+      <w:proofErr w:type="spellStart"/>
+      <w:r>
+        <w:t>i</w:t>
+      </w:r>
+      <w:proofErr w:type="spellEnd"/>
+      <w:r>
+        <w:t xml:space="preserve"> has a[</w:t>
+      </w:r>
+      <w:proofErr w:type="spellStart"/>
+      <w:r>
+        <w:t>i</w:t>
+      </w:r>
+      <w:proofErr w:type="spellEnd"/>
+      <w:r>
+        <w:t>] problems.</w:t>
+      </w:r>
+    </w:p>
+    <w:p>
+      <w:r>
+        <w:t xml:space="preserve">He can choose </w:t>
+      </w:r>
+      <w:r>
+        <w:rPr>
+          <w:b/>
+          <w:bCs/>
+        </w:rPr>
+        <w:t>one unused contest per day</w:t>
+      </w:r>
+      <w:r>
+        <w:t>.</w:t>
+      </w:r>
+    </w:p>
+    <w:p>
+      <w:r>
+        <w:t xml:space="preserve">But he can only train on that day if there is </w:t>
+      </w:r>
+      <w:r>
+        <w:rPr>
+          <w:b/>
+          <w:bCs/>
+        </w:rPr>
+        <w:t>a contest with at least k problems</w:t>
+      </w:r>
+      <w:r>
+        <w:t xml:space="preserve"> (where k is the day number).</w:t>
+      </w:r>
+    </w:p>
+    <w:p>
+      <w:r>
+        <w:t>Once he uses a contest, it’s gone.</w:t>
+      </w:r>
+    </w:p>
+    <w:p>
+      <w:r>
+        <w:t xml:space="preserve">He wants to train for as </w:t>
+      </w:r>
+      <w:r>
+        <w:rPr>
+          <w:b/>
+          <w:bCs/>
+        </w:rPr>
+        <w:t>many consecutive days as possible</w:t>
+      </w:r>
+      <w:r>
+        <w:t>.</w:t>
+      </w:r>
+    </w:p>
+    <w:p>
+      <w:r>
+        <w:t>We must find:</w:t>
+      </w:r>
+      <w:r>
+        <w:br/>
+      </w:r>
+      <w:r>
+        <w:rPr>
+          <w:rFonts w:ascii="Segoe UI Emoji" w:hAnsi="Segoe UI Emoji" w:cs="Segoe UI Emoji"/>
+        </w:rPr>
+        <w:t>👉</w:t>
+      </w:r>
+      <w:r>
+        <w:t xml:space="preserve"> The </w:t>
+      </w:r>
+      <w:r>
+        <w:rPr>
+          <w:b/>
+          <w:bCs/>
+        </w:rPr>
+        <w:t>maximum number of days</w:t>
+      </w:r>
+      <w:r>
+        <w:t xml:space="preserve"> Polycarp can train if he chooses contests optimally.</w:t>
+      </w:r>
+    </w:p>
+    <w:p>
+      <w:r>
+        <w:pict w14:anchorId="4AC488A9">
+          <v:rect id="_x0000_i1102" style="width:0;height:1.5pt" o:hralign="center" o:hrstd="t" o:hr="t" fillcolor="#a0a0a0" stroked="f"/>
+        </w:pict>
+      </w:r>
+    </w:p>
+    <w:p>
+      <w:pPr>
+        <w:rPr>
+          <w:b/>
+          <w:bCs/>
+        </w:rPr>
+      </w:pPr>
+      <w:r>
+        <w:rPr>
+          <w:rFonts w:ascii="Segoe UI Emoji" w:hAnsi="Segoe UI Emoji" w:cs="Segoe UI Emoji"/>
+          <w:b/>
+          <w:bCs/>
+        </w:rPr>
+        <w:t>🧩</w:t>
+      </w:r>
+      <w:r>
+        <w:rPr>
+          <w:b/>
+          <w:bCs/>
+        </w:rPr>
+        <w:t xml:space="preserve"> Example 1</w:t>
+      </w:r>
+    </w:p>
+    <w:p>
+      <w:r>
+        <w:lastRenderedPageBreak/>
+        <w:t>Input:</w:t>
+      </w:r>
+    </w:p>
+    <w:p>
+      <w:r>
+        <w:t>4</w:t>
+      </w:r>
+    </w:p>
+    <w:p>
+      <w:r>
+        <w:t>3 1 4 1</w:t>
+      </w:r>
+    </w:p>
+    <w:p>
+      <w:r>
+        <w:t>Contests = [3, 1, 4, 1]</w:t>
+      </w:r>
+    </w:p>
+    <w:p>
+      <w:r>
+        <w:t>Let’s sort the contests: [1, 1, 3, 4]</w:t>
+      </w:r>
+    </w:p>
+    <w:p>
+      <w:r>
+        <w:t xml:space="preserve">Day 1 → needs ≥ 1 → pick contest with 1 problem (remaining: [1, 3, 4]) </w:t>
+      </w:r>
+      <w:r>
+        <w:rPr>
+          <w:rFonts w:ascii="Segoe UI Emoji" w:hAnsi="Segoe UI Emoji" w:cs="Segoe UI Emoji"/>
+        </w:rPr>
+        <w:t>✅</w:t>
+      </w:r>
+      <w:r>
+        <w:br/>
+        <w:t xml:space="preserve">Day 2 </w:t>
+      </w:r>
+      <w:r>
+        <w:rPr>
+          <w:rFonts w:ascii="Calibri" w:hAnsi="Calibri" w:cs="Calibri"/>
+        </w:rPr>
+        <w:t>→</w:t>
+      </w:r>
+      <w:r>
+        <w:t xml:space="preserve"> needs </w:t>
+      </w:r>
+      <w:r>
+        <w:rPr>
+          <w:rFonts w:ascii="Calibri" w:hAnsi="Calibri" w:cs="Calibri"/>
+        </w:rPr>
+        <w:t>≥</w:t>
+      </w:r>
+      <w:r>
+        <w:t xml:space="preserve"> 2 </w:t>
+      </w:r>
+      <w:r>
+        <w:rPr>
+          <w:rFonts w:ascii="Calibri" w:hAnsi="Calibri" w:cs="Calibri"/>
+        </w:rPr>
+        <w:t>→</w:t>
+      </w:r>
+      <w:r>
+        <w:t xml:space="preserve"> pick contest with 3 problems (remaining: [1, 4]) </w:t>
+      </w:r>
+      <w:r>
+        <w:rPr>
+          <w:rFonts w:ascii="Segoe UI Emoji" w:hAnsi="Segoe UI Emoji" w:cs="Segoe UI Emoji"/>
+        </w:rPr>
+        <w:t>✅</w:t>
+      </w:r>
+      <w:r>
+        <w:br/>
+        <w:t xml:space="preserve">Day 3 </w:t>
+      </w:r>
+      <w:r>
+        <w:rPr>
+          <w:rFonts w:ascii="Calibri" w:hAnsi="Calibri" w:cs="Calibri"/>
+        </w:rPr>
+        <w:t>→</w:t>
+      </w:r>
+      <w:r>
+        <w:t xml:space="preserve"> needs </w:t>
+      </w:r>
+      <w:r>
+        <w:rPr>
+          <w:rFonts w:ascii="Calibri" w:hAnsi="Calibri" w:cs="Calibri"/>
+        </w:rPr>
+        <w:t>≥</w:t>
+      </w:r>
+      <w:r>
+        <w:t xml:space="preserve"> 3 </w:t>
+      </w:r>
+      <w:r>
+        <w:rPr>
+          <w:rFonts w:ascii="Calibri" w:hAnsi="Calibri" w:cs="Calibri"/>
+        </w:rPr>
+        <w:t>→</w:t>
+      </w:r>
+      <w:r>
+        <w:t xml:space="preserve"> pick contest with 4 problems (remaining: [1]) </w:t>
+      </w:r>
+      <w:r>
+        <w:rPr>
+          <w:rFonts w:ascii="Segoe UI Emoji" w:hAnsi="Segoe UI Emoji" w:cs="Segoe UI Emoji"/>
+        </w:rPr>
+        <w:t>✅</w:t>
+      </w:r>
+      <w:r>
+        <w:br/>
+        <w:t xml:space="preserve">Day 4 </w:t>
+      </w:r>
+      <w:r>
+        <w:rPr>
+          <w:rFonts w:ascii="Calibri" w:hAnsi="Calibri" w:cs="Calibri"/>
+        </w:rPr>
+        <w:t>→</w:t>
+      </w:r>
+      <w:r>
+        <w:t xml:space="preserve"> needs </w:t>
+      </w:r>
+      <w:r>
+        <w:rPr>
+          <w:rFonts w:ascii="Calibri" w:hAnsi="Calibri" w:cs="Calibri"/>
+        </w:rPr>
+        <w:t>≥</w:t>
+      </w:r>
+      <w:r>
+        <w:t xml:space="preserve"> 4 </w:t>
+      </w:r>
+      <w:r>
+        <w:rPr>
+          <w:rFonts w:ascii="Calibri" w:hAnsi="Calibri" w:cs="Calibri"/>
+        </w:rPr>
+        <w:t>→</w:t>
+      </w:r>
+      <w:r>
+        <w:t xml:space="preserve"> only 1 left </w:t>
+      </w:r>
+      <w:r>
+        <w:rPr>
+          <w:rFonts w:ascii="Segoe UI Emoji" w:hAnsi="Segoe UI Emoji" w:cs="Segoe UI Emoji"/>
+        </w:rPr>
+        <w:t>❌</w:t>
+      </w:r>
+      <w:r>
+        <w:t xml:space="preserve"> (not enough)</w:t>
+      </w:r>
+    </w:p>
+    <w:p>
+      <w:r>
+        <w:rPr>
+          <w:rFonts w:ascii="Segoe UI Emoji" w:hAnsi="Segoe UI Emoji" w:cs="Segoe UI Emoji"/>
+        </w:rPr>
+        <w:t>✅</w:t>
+      </w:r>
+      <w:r>
+        <w:t xml:space="preserve"> Total days = 3</w:t>
+      </w:r>
+    </w:p>
+    <w:p>
+      <w:r>
+        <w:pict w14:anchorId="70BB948E">
+          <v:rect id="_x0000_i1103" style="width:0;height:1.5pt" o:hralign="center" o:hrstd="t" o:hr="t" fillcolor="#a0a0a0" stroked="f"/>
+        </w:pict>
+      </w:r>
+    </w:p>
+    <w:p>
+      <w:pPr>
+        <w:rPr>
+          <w:b/>
+          <w:bCs/>
+        </w:rPr>
+      </w:pPr>
+      <w:r>
+        <w:rPr>
+          <w:rFonts w:ascii="Segoe UI Emoji" w:hAnsi="Segoe UI Emoji" w:cs="Segoe UI Emoji"/>
+          <w:b/>
+          <w:bCs/>
+        </w:rPr>
+        <w:t>🧩</w:t>
+      </w:r>
+      <w:r>
+        <w:rPr>
+          <w:b/>
+          <w:bCs/>
+        </w:rPr>
+        <w:t xml:space="preserve"> Example 2</w:t>
+      </w:r>
+    </w:p>
+    <w:p>
+      <w:r>
+        <w:t>Input:</w:t>
+      </w:r>
+    </w:p>
+    <w:p>
+      <w:r>
+        <w:t>3</w:t>
+      </w:r>
+    </w:p>
+    <w:p>
+      <w:r>
+        <w:t>1 1 1</w:t>
+      </w:r>
+    </w:p>
+    <w:p>
+      <w:r>
+        <w:t>Sorted: [1, 1, 1]</w:t>
+      </w:r>
+    </w:p>
+    <w:p>
+      <w:r>
+        <w:t>Day 1 → needs ≥1 → OK</w:t>
+      </w:r>
+      <w:r>
+        <w:br/>
+        <w:t xml:space="preserve">Day 2 → needs ≥2 → </w:t>
+      </w:r>
+      <w:r>
+        <w:rPr>
+          <w:rFonts w:ascii="Segoe UI Emoji" w:hAnsi="Segoe UI Emoji" w:cs="Segoe UI Emoji"/>
+        </w:rPr>
+        <w:t>❌</w:t>
+      </w:r>
+      <w:r>
+        <w:t xml:space="preserve"> none</w:t>
+      </w:r>
+    </w:p>
+    <w:p>
+      <w:r>
+        <w:rPr>
+          <w:rFonts w:ascii="Segoe UI Emoji" w:hAnsi="Segoe UI Emoji" w:cs="Segoe UI Emoji"/>
+        </w:rPr>
+        <w:t>✅</w:t>
+      </w:r>
+      <w:r>
+        <w:t xml:space="preserve"> Total days = 1</w:t>
+      </w:r>
+    </w:p>
+    <w:p>
+      <w:r>
+        <w:pict w14:anchorId="673F11A1">
+          <v:rect id="_x0000_i1104" style="width:0;height:1.5pt" o:hralign="center" o:hrstd="t" o:hr="t" fillcolor="#a0a0a0" stroked="f"/>
+        </w:pict>
+      </w:r>
+    </w:p>
+    <w:p>
+      <w:pPr>
+        <w:rPr>
+          <w:b/>
+          <w:bCs/>
+        </w:rPr>
+      </w:pPr>
+      <w:r>
+        <w:rPr>
+          <w:rFonts w:ascii="Segoe UI Emoji" w:hAnsi="Segoe UI Emoji" w:cs="Segoe UI Emoji"/>
+          <w:b/>
+          <w:bCs/>
+        </w:rPr>
+        <w:t>🧩</w:t>
+      </w:r>
+      <w:r>
+        <w:rPr>
+          <w:b/>
+          <w:bCs/>
+        </w:rPr>
+        <w:t xml:space="preserve"> Example 3</w:t>
+      </w:r>
+    </w:p>
+    <w:p>
+      <w:r>
+        <w:t>Input:</w:t>
+      </w:r>
+    </w:p>
+    <w:p>
+      <w:r>
+        <w:t>5</w:t>
+      </w:r>
+    </w:p>
+    <w:p>
+      <w:r>
+        <w:t>1 1 1 2 2</w:t>
+      </w:r>
+    </w:p>
+    <w:p>
+      <w:r>
+        <w:t>Sorted: [1, 1, 1, 2, 2]</w:t>
+      </w:r>
+    </w:p>
+    <w:p>
+      <w:r>
+        <w:lastRenderedPageBreak/>
+        <w:t xml:space="preserve">Day 1 → pick contest with 1 problem </w:t>
+      </w:r>
+      <w:r>
+        <w:rPr>
+          <w:rFonts w:ascii="Segoe UI Emoji" w:hAnsi="Segoe UI Emoji" w:cs="Segoe UI Emoji"/>
+        </w:rPr>
+        <w:t>✅</w:t>
+      </w:r>
+      <w:r>
+        <w:br/>
+        <w:t xml:space="preserve">Day 2 </w:t>
+      </w:r>
+      <w:r>
+        <w:rPr>
+          <w:rFonts w:ascii="Calibri" w:hAnsi="Calibri" w:cs="Calibri"/>
+        </w:rPr>
+        <w:t>→</w:t>
+      </w:r>
+      <w:r>
+        <w:t xml:space="preserve"> pick contest with 2 problems </w:t>
+      </w:r>
+      <w:r>
+        <w:rPr>
+          <w:rFonts w:ascii="Segoe UI Emoji" w:hAnsi="Segoe UI Emoji" w:cs="Segoe UI Emoji"/>
+        </w:rPr>
+        <w:t>✅</w:t>
+      </w:r>
+      <w:r>
+        <w:br/>
+        <w:t xml:space="preserve">Day 3 </w:t>
+      </w:r>
+      <w:r>
+        <w:rPr>
+          <w:rFonts w:ascii="Calibri" w:hAnsi="Calibri" w:cs="Calibri"/>
+        </w:rPr>
+        <w:t>→</w:t>
+      </w:r>
+      <w:r>
+        <w:t xml:space="preserve"> needs </w:t>
+      </w:r>
+      <w:r>
+        <w:rPr>
+          <w:rFonts w:ascii="Calibri" w:hAnsi="Calibri" w:cs="Calibri"/>
+        </w:rPr>
+        <w:t>≥</w:t>
+      </w:r>
+      <w:r>
+        <w:t xml:space="preserve">3 </w:t>
+      </w:r>
+      <w:r>
+        <w:rPr>
+          <w:rFonts w:ascii="Calibri" w:hAnsi="Calibri" w:cs="Calibri"/>
+        </w:rPr>
+        <w:t>→</w:t>
+      </w:r>
+      <w:r>
+        <w:t xml:space="preserve"> </w:t>
+      </w:r>
+      <w:r>
+        <w:rPr>
+          <w:rFonts w:ascii="Segoe UI Emoji" w:hAnsi="Segoe UI Emoji" w:cs="Segoe UI Emoji"/>
+        </w:rPr>
+        <w:t>❌</w:t>
+      </w:r>
+      <w:r>
+        <w:t xml:space="preserve"> none left</w:t>
+      </w:r>
+    </w:p>
+    <w:p>
+      <w:r>
+        <w:rPr>
+          <w:rFonts w:ascii="Segoe UI Emoji" w:hAnsi="Segoe UI Emoji" w:cs="Segoe UI Emoji"/>
+        </w:rPr>
+        <w:t>✅</w:t>
+      </w:r>
+      <w:r>
+        <w:t xml:space="preserve"> Total = 2 days.</w:t>
+      </w:r>
+    </w:p>
+    <w:p>
+      <w:r>
+        <w:pict w14:anchorId="79944C0A">
+          <v:rect id="_x0000_i1105" style="width:0;height:1.5pt" o:hralign="center" o:hrstd="t" o:hr="t" fillcolor="#a0a0a0" stroked="f"/>
+        </w:pict>
+      </w:r>
+    </w:p>
+    <w:p>
+      <w:pPr>
+        <w:rPr>
+          <w:b/>
+          <w:bCs/>
+        </w:rPr>
+      </w:pPr>
+      <w:r>
+        <w:rPr>
+          <w:rFonts w:ascii="Segoe UI Emoji" w:hAnsi="Segoe UI Emoji" w:cs="Segoe UI Emoji"/>
+          <w:b/>
+          <w:bCs/>
+        </w:rPr>
+        <w:t>💡</w:t>
+      </w:r>
+      <w:r>
+        <w:rPr>
+          <w:b/>
+          <w:bCs/>
+        </w:rPr>
+        <w:t xml:space="preserve"> Key Insight</w:t>
+      </w:r>
+    </w:p>
+    <w:p>
+      <w:r>
+        <w:t>If you sort the contests ascending by the number of problems,</w:t>
+      </w:r>
+      <w:r>
+        <w:br/>
+        <w:t xml:space="preserve">you can </w:t>
+      </w:r>
+      <w:r>
+        <w:rPr>
+          <w:b/>
+          <w:bCs/>
+        </w:rPr>
+        <w:t>greedily pick contests</w:t>
+      </w:r>
+      <w:r>
+        <w:t xml:space="preserve"> from smallest to largest.</w:t>
+      </w:r>
+    </w:p>
+    <w:p>
+      <w:r>
+        <w:t>We maintain a counter day = current training day.</w:t>
+      </w:r>
+    </w:p>
+    <w:p>
+      <w:r>
+        <w:t>For each contest in sorted order:</w:t>
+      </w:r>
+    </w:p>
+    <w:p>
+      <w:pPr>
+        <w:numPr>
+          <w:ilvl w:val="0"/>
+          <w:numId w:val="5"/>
+        </w:numPr>
+      </w:pPr>
+      <w:r>
+        <w:t>If a[</w:t>
+      </w:r>
+      <w:proofErr w:type="spellStart"/>
+      <w:r>
+        <w:t>i</w:t>
+      </w:r>
+      <w:proofErr w:type="spellEnd"/>
+      <w:r>
+        <w:t>] ≥ day, then Polycarp can use this contest for the current day, and we increment day.</w:t>
+      </w:r>
+    </w:p>
+    <w:p>
+      <w:pPr>
+        <w:numPr>
+          <w:ilvl w:val="0"/>
+          <w:numId w:val="5"/>
+        </w:numPr>
+      </w:pPr>
+      <w:r>
+        <w:t>Otherwise, skip that contest (it’s too small).</w:t>
+      </w:r>
+    </w:p>
+    <w:p>
+      <w:r>
+        <w:pict w14:anchorId="493613D1">
+          <v:rect id="_x0000_i1106" style="width:0;height:1.5pt" o:hralign="center" o:hrstd="t" o:hr="t" fillcolor="#a0a0a0" stroked="f"/>
+        </w:pict>
+      </w:r>
+    </w:p>
+    <w:p>
+      <w:pPr>
+        <w:rPr>
+          <w:b/>
+          <w:bCs/>
+        </w:rPr>
+      </w:pPr>
+      <w:r>
+        <w:rPr>
+          <w:rFonts w:ascii="Segoe UI Emoji" w:hAnsi="Segoe UI Emoji" w:cs="Segoe UI Emoji"/>
+          <w:b/>
+          <w:bCs/>
+        </w:rPr>
+        <w:t>✅</w:t>
+      </w:r>
+      <w:r>
+        <w:rPr>
+          <w:b/>
+          <w:bCs/>
+        </w:rPr>
+        <w:t xml:space="preserve"> Algorithm (Greedy)</w:t>
+      </w:r>
+    </w:p>
+    <w:p>
+      <w:pPr>
+        <w:numPr>
+          <w:ilvl w:val="0"/>
+          <w:numId w:val="6"/>
+        </w:numPr>
+      </w:pPr>
+      <w:r>
+        <w:t>Sort the array a.</w:t>
+      </w:r>
+    </w:p>
+    <w:p>
+      <w:pPr>
+        <w:numPr>
+          <w:ilvl w:val="0"/>
+          <w:numId w:val="6"/>
+        </w:numPr>
+      </w:pPr>
+      <w:r>
+        <w:t>Initialize day = 1 (first day).</w:t>
+      </w:r>
+    </w:p>
+    <w:p>
+      <w:pPr>
+        <w:numPr>
+          <w:ilvl w:val="0"/>
+          <w:numId w:val="6"/>
+        </w:numPr>
+      </w:pPr>
+      <w:r>
+        <w:t>Traverse sorted contests:</w:t>
+      </w:r>
+    </w:p>
+    <w:p>
+      <w:pPr>
+        <w:numPr>
+          <w:ilvl w:val="1"/>
+          <w:numId w:val="6"/>
+        </w:numPr>
+      </w:pPr>
+      <w:r>
+        <w:t>If contest has a[</w:t>
+      </w:r>
+      <w:proofErr w:type="spellStart"/>
+      <w:r>
+        <w:t>i</w:t>
+      </w:r>
+      <w:proofErr w:type="spellEnd"/>
+      <w:r>
+        <w:t>] &gt;= day → Polycarp uses it, increment day.</w:t>
+      </w:r>
+    </w:p>
+    <w:p>
+      <w:pPr>
+        <w:numPr>
+          <w:ilvl w:val="0"/>
+          <w:numId w:val="6"/>
+        </w:numPr>
+      </w:pPr>
+      <w:r>
+        <w:t>The final answer is day - 1.</w:t>
+      </w:r>
+    </w:p>
+    <w:p>
+      <w:r>
+        <w:pict w14:anchorId="3AA32041">
+          <v:rect id="_x0000_i1107" style="width:0;height:1.5pt" o:hralign="center" o:hrstd="t" o:hr="t" fillcolor="#a0a0a0" stroked="f"/>
+        </w:pict>
+      </w:r>
+    </w:p>
+    <w:p>
+      <w:pPr>
+        <w:rPr>
+          <w:b/>
+          <w:bCs/>
+        </w:rPr>
+      </w:pPr>
+      <w:r>
+        <w:rPr>
+          <w:rFonts w:ascii="Segoe UI Emoji" w:hAnsi="Segoe UI Emoji" w:cs="Segoe UI Emoji"/>
+          <w:b/>
+          <w:bCs/>
+        </w:rPr>
+        <w:t>🧠</w:t>
+      </w:r>
+      <w:r>
+        <w:rPr>
+          <w:b/>
+          <w:bCs/>
+        </w:rPr>
+        <w:t xml:space="preserve"> Example Walkthrough</w:t>
+      </w:r>
+    </w:p>
+    <w:p>
+      <w:r>
+        <w:t>a = [3,1,4,1]</w:t>
+      </w:r>
+    </w:p>
+    <w:p>
+      <w:r>
+        <w:t>Sorted = [1,1,3,4]</w:t>
+      </w:r>
+    </w:p>
+    <w:tbl>
+      <w:tblPr>
+        <w:tblW w:w="0" w:type="auto"/>
+        <w:tblCellSpacing w:w="15" w:type="dxa"/>
+        <w:tblCellMar>
+          <w:top w:w="15" w:type="dxa"/>
+          <w:left w:w="15" w:type="dxa"/>
+          <w:bottom w:w="15" w:type="dxa"/>
+          <w:right w:w="15" w:type="dxa"/>
+        </w:tblCellMar>
+        <w:tblLook w:val="04A0" w:firstRow="1" w:lastRow="0" w:firstColumn="1" w:lastColumn="0" w:noHBand="0" w:noVBand="1"/>
+      </w:tblPr>
+      <w:tblGrid>
+        <w:gridCol w:w="835"/>
+        <w:gridCol w:w="1833"/>
+        <w:gridCol w:w="946"/>
+        <w:gridCol w:w="1322"/>
+      </w:tblGrid>
+      <w:tr>
+        <w:trPr>
+          <w:tblHeader/>
+          <w:tblCellSpacing w:w="15" w:type="dxa"/>
+        </w:trPr>
+        <w:tc>
+          <w:tcPr>
+            <w:tcW w:w="0" w:type="auto"/>
+            <w:vAlign w:val="center"/>
+            <w:hideMark/>
+          </w:tcPr>
+          <w:p>
+            <w:pPr>
+              <w:rPr>
+                <w:b/>
+                <w:bCs/>
+              </w:rPr>
+            </w:pPr>
+            <w:r>
+              <w:rPr>
+                <w:b/>
+                <w:bCs/>
+              </w:rPr>
+              <w:t>Contest</w:t>
+            </w:r>
+          </w:p>
+        </w:tc>
+        <w:tc>
+          <w:tcPr>
+            <w:tcW w:w="0" w:type="auto"/>
+            <w:vAlign w:val="center"/>
+            <w:hideMark/>
+          </w:tcPr>
+          <w:p>
+            <w:pPr>
+              <w:rPr>
+                <w:b/>
+                <w:bCs/>
+              </w:rPr>
+            </w:pPr>
+            <w:r>
+              <w:rPr>
+                <w:b/>
+                <w:bCs/>
+              </w:rPr>
+              <w:t>Needed problems</w:t>
+            </w:r>
+          </w:p>
+        </w:tc>
+        <w:tc>
+          <w:tcPr>
+            <w:tcW w:w="0" w:type="auto"/>
+            <w:vAlign w:val="center"/>
+            <w:hideMark/>
+          </w:tcPr>
+          <w:p>
+            <w:pPr>
+              <w:rPr>
+                <w:b/>
+                <w:bCs/>
+              </w:rPr>
+            </w:pPr>
+            <w:r>
+              <w:rPr>
+                <w:b/>
+                <w:bCs/>
+              </w:rPr>
+              <w:t>Can use?</w:t>
+            </w:r>
+          </w:p>
+        </w:tc>
+        <w:tc>
+          <w:tcPr>
+            <w:tcW w:w="0" w:type="auto"/>
+            <w:vAlign w:val="center"/>
+            <w:hideMark/>
+          </w:tcPr>
+          <w:p>
+            <w:pPr>
+              <w:rPr>
+                <w:b/>
+                <w:bCs/>
+              </w:rPr>
+            </w:pPr>
+            <w:r>
+              <w:rPr>
+                <w:b/>
+                <w:bCs/>
+              </w:rPr>
+              <w:t>Days trained</w:t>
+            </w:r>
+          </w:p>
+        </w:tc>
+      </w:tr>
+      <w:tr>
+        <w:trPr>
+          <w:tblCellSpacing w:w="15" w:type="dxa"/>
+        </w:trPr>
+        <w:tc>
+          <w:tcPr>
+            <w:tcW w:w="0" w:type="auto"/>
+            <w:vAlign w:val="center"/>
+            <w:hideMark/>
+          </w:tcPr>
+          <w:p>
+            <w:r>
+              <w:t>1</w:t>
+            </w:r>
+          </w:p>
+        </w:tc>
+        <w:tc>
+          <w:tcPr>
+            <w:tcW w:w="0" w:type="auto"/>
+            <w:vAlign w:val="center"/>
+            <w:hideMark/>
+          </w:tcPr>
+          <w:p>
+            <w:r>
+              <w:t>≥1</w:t>
+            </w:r>
+          </w:p>
+        </w:tc>
+        <w:tc>
+          <w:tcPr>
+            <w:tcW w:w="0" w:type="auto"/>
+            <w:vAlign w:val="center"/>
+            <w:hideMark/>
+          </w:tcPr>
+          <w:p>
+            <w:r>
+              <w:rPr>
+                <w:rFonts w:ascii="Segoe UI Emoji" w:hAnsi="Segoe UI Emoji" w:cs="Segoe UI Emoji"/>
+              </w:rPr>
+              <w:t>✅</w:t>
+            </w:r>
+            <w:r>
+              <w:t xml:space="preserve"> yes</w:t>
+            </w:r>
+          </w:p>
+        </w:tc>
+        <w:tc>
+          <w:tcPr>
+            <w:tcW w:w="0" w:type="auto"/>
+            <w:vAlign w:val="center"/>
+            <w:hideMark/>
+          </w:tcPr>
+          <w:p>
+            <w:r>
+              <w:t>1</w:t>
+            </w:r>
+          </w:p>
+        </w:tc>
+      </w:tr>
+      <w:tr>
+        <w:trPr>
+          <w:tblCellSpacing w:w="15" w:type="dxa"/>
+        </w:trPr>
+        <w:tc>
+          <w:tcPr>
+            <w:tcW w:w="0" w:type="auto"/>
+            <w:vAlign w:val="center"/>
+            <w:hideMark/>
+          </w:tcPr>
+          <w:p>
+            <w:r>
+              <w:lastRenderedPageBreak/>
+              <w:t>1</w:t>
+            </w:r>
+          </w:p>
+        </w:tc>
+        <w:tc>
+          <w:tcPr>
+            <w:tcW w:w="0" w:type="auto"/>
+            <w:vAlign w:val="center"/>
+            <w:hideMark/>
+          </w:tcPr>
+          <w:p>
+            <w:r>
+              <w:t>≥2</w:t>
+            </w:r>
+          </w:p>
+        </w:tc>
+        <w:tc>
+          <w:tcPr>
+            <w:tcW w:w="0" w:type="auto"/>
+            <w:vAlign w:val="center"/>
+            <w:hideMark/>
+          </w:tcPr>
+          <w:p>
+            <w:r>
+              <w:rPr>
+                <w:rFonts w:ascii="Segoe UI Emoji" w:hAnsi="Segoe UI Emoji" w:cs="Segoe UI Emoji"/>
+              </w:rPr>
+              <w:t>❌</w:t>
+            </w:r>
+            <w:r>
+              <w:t xml:space="preserve"> no</w:t>
+            </w:r>
+          </w:p>
+        </w:tc>
+        <w:tc>
+          <w:tcPr>
+            <w:tcW w:w="0" w:type="auto"/>
+            <w:vAlign w:val="center"/>
+            <w:hideMark/>
+          </w:tcPr>
+          <w:p>
+            <w:r>
+              <w:t>still 1</w:t>
+            </w:r>
+          </w:p>
+        </w:tc>
+      </w:tr>
+      <w:tr>
+        <w:trPr>
+          <w:tblCellSpacing w:w="15" w:type="dxa"/>
+        </w:trPr>
+        <w:tc>
+          <w:tcPr>
+            <w:tcW w:w="0" w:type="auto"/>
+            <w:vAlign w:val="center"/>
+            <w:hideMark/>
+          </w:tcPr>
+          <w:p>
+            <w:r>
+              <w:t>3</w:t>
+            </w:r>
+          </w:p>
+        </w:tc>
+        <w:tc>
+          <w:tcPr>
+            <w:tcW w:w="0" w:type="auto"/>
+            <w:vAlign w:val="center"/>
+            <w:hideMark/>
+          </w:tcPr>
+          <w:p>
+            <w:r>
+              <w:t>≥2</w:t>
+            </w:r>
+          </w:p>
+        </w:tc>
+        <w:tc>
+          <w:tcPr>
+            <w:tcW w:w="0" w:type="auto"/>
+            <w:vAlign w:val="center"/>
+            <w:hideMark/>
+          </w:tcPr>
+          <w:p>
+            <w:r>
+              <w:rPr>
+                <w:rFonts w:ascii="Segoe UI Emoji" w:hAnsi="Segoe UI Emoji" w:cs="Segoe UI Emoji"/>
+              </w:rPr>
+              <w:t>✅</w:t>
+            </w:r>
+            <w:r>
+              <w:t xml:space="preserve"> yes</w:t>
+            </w:r>
+          </w:p>
+        </w:tc>
+        <w:tc>
+          <w:tcPr>
+            <w:tcW w:w="0" w:type="auto"/>
+            <w:vAlign w:val="center"/>
+            <w:hideMark/>
+          </w:tcPr>
+          <w:p>
+            <w:r>
+              <w:t>2</w:t>
+            </w:r>
+          </w:p>
+        </w:tc>
+      </w:tr>
+      <w:tr>
+        <w:trPr>
+          <w:tblCellSpacing w:w="15" w:type="dxa"/>
+        </w:trPr>
+        <w:tc>
+          <w:tcPr>
+            <w:tcW w:w="0" w:type="auto"/>
+            <w:vAlign w:val="center"/>
+            <w:hideMark/>
+          </w:tcPr>
+          <w:p>
+            <w:r>
+              <w:t>4</w:t>
+            </w:r>
+          </w:p>
+        </w:tc>
+        <w:tc>
+          <w:tcPr>
+            <w:tcW w:w="0" w:type="auto"/>
+            <w:vAlign w:val="center"/>
+            <w:hideMark/>
+          </w:tcPr>
+          <w:p>
+            <w:r>
+              <w:t>≥3</w:t>
+            </w:r>
+          </w:p>
+        </w:tc>
+        <w:tc>
+          <w:tcPr>
+            <w:tcW w:w="0" w:type="auto"/>
+            <w:vAlign w:val="center"/>
+            <w:hideMark/>
+          </w:tcPr>
+          <w:p>
+            <w:r>
+              <w:rPr>
+                <w:rFonts w:ascii="Segoe UI Emoji" w:hAnsi="Segoe UI Emoji" w:cs="Segoe UI Emoji"/>
+              </w:rPr>
+              <w:t>✅</w:t>
+            </w:r>
+            <w:r>
+              <w:t xml:space="preserve"> yes</w:t>
+            </w:r>
+          </w:p>
+        </w:tc>
+        <w:tc>
+          <w:tcPr>
+            <w:tcW w:w="0" w:type="auto"/>
+            <w:vAlign w:val="center"/>
+            <w:hideMark/>
+          </w:tcPr>
+          <w:p>
+            <w:r>
+              <w:t>3</w:t>
+            </w:r>
+          </w:p>
+        </w:tc>
+      </w:tr>
+    </w:tbl>
+    <w:p>
+      <w:r>
+        <w:rPr>
+          <w:rFonts w:ascii="Segoe UI Emoji" w:hAnsi="Segoe UI Emoji" w:cs="Segoe UI Emoji"/>
+        </w:rPr>
+        <w:t>✅</w:t>
+      </w:r>
+      <w:r>
+        <w:t xml:space="preserve"> Answer = 3</w:t>
+      </w:r>
+    </w:p>
+    <w:p>
+      <w:r>
+        <w:pict w14:anchorId="1F192399">
+          <v:rect id="_x0000_i1108" style="width:0;height:1.5pt" o:hralign="center" o:hrstd="t" o:hr="t" fillcolor="#a0a0a0" stroked="f"/>
+        </w:pict>
+      </w:r>
+    </w:p>
+    <w:p>
+      <w:pPr>
+        <w:rPr>
+          <w:b/>
+          <w:bCs/>
+        </w:rPr>
+      </w:pPr>
+      <w:r>
+        <w:rPr>
+          <w:rFonts w:ascii="Segoe UI Emoji" w:hAnsi="Segoe UI Emoji" w:cs="Segoe UI Emoji"/>
+          <w:b/>
+          <w:bCs/>
+        </w:rPr>
+        <w:t>🧮</w:t>
+      </w:r>
+      <w:r>
+        <w:rPr>
+          <w:b/>
+          <w:bCs/>
+        </w:rPr>
+        <w:t xml:space="preserve"> Complexity</w:t>
+      </w:r>
+    </w:p>
+    <w:tbl>
+      <w:tblPr>
+        <w:tblW w:w="0" w:type="auto"/>
+        <w:tblCellSpacing w:w="15" w:type="dxa"/>
+        <w:tblCellMar>
+          <w:top w:w="15" w:type="dxa"/>
+          <w:left w:w="15" w:type="dxa"/>
+          <w:bottom w:w="15" w:type="dxa"/>
+          <w:right w:w="15" w:type="dxa"/>
+        </w:tblCellMar>
+        <w:tblLook w:val="04A0" w:firstRow="1" w:lastRow="0" w:firstColumn="1" w:lastColumn="0" w:noHBand="0" w:noVBand="1"/>
+      </w:tblPr>
+      <w:tblGrid>
+        <w:gridCol w:w="1137"/>
+        <w:gridCol w:w="1198"/>
+      </w:tblGrid>
+      <w:tr>
+        <w:trPr>
+          <w:tblHeader/>
+          <w:tblCellSpacing w:w="15" w:type="dxa"/>
+        </w:trPr>
+        <w:tc>
+          <w:tcPr>
+            <w:tcW w:w="0" w:type="auto"/>
+            <w:vAlign w:val="center"/>
+            <w:hideMark/>
+          </w:tcPr>
+          <w:p>
+            <w:pPr>
+              <w:rPr>
+                <w:b/>
+                <w:bCs/>
+              </w:rPr>
+            </w:pPr>
+            <w:r>
+              <w:rPr>
+                <w:b/>
+                <w:bCs/>
+              </w:rPr>
+              <w:t>Step</w:t>
+            </w:r>
+          </w:p>
+        </w:tc>
+        <w:tc>
+          <w:tcPr>
+            <w:tcW w:w="0" w:type="auto"/>
+            <w:vAlign w:val="center"/>
+            <w:hideMark/>
+          </w:tcPr>
+          <w:p>
+            <w:pPr>
+              <w:rPr>
+                <w:b/>
+                <w:bCs/>
+              </w:rPr>
+            </w:pPr>
+            <w:r>
+              <w:rPr>
+                <w:b/>
+                <w:bCs/>
+              </w:rPr>
+              <w:t>Complexity</w:t>
+            </w:r>
+          </w:p>
+        </w:tc>
+      </w:tr>
+      <w:tr>
+        <w:trPr>
+          <w:tblCellSpacing w:w="15" w:type="dxa"/>
+        </w:trPr>
+        <w:tc>
+          <w:tcPr>
+            <w:tcW w:w="0" w:type="auto"/>
+            <w:vAlign w:val="center"/>
+            <w:hideMark/>
+          </w:tcPr>
+          <w:p>
+            <w:r>
+              <w:t>Sorting</w:t>
+            </w:r>
+          </w:p>
+        </w:tc>
+        <w:tc>
+          <w:tcPr>
+            <w:tcW w:w="0" w:type="auto"/>
+            <w:vAlign w:val="center"/>
+            <w:hideMark/>
+          </w:tcPr>
+          <w:p>
+            <w:proofErr w:type="gramStart"/>
+            <w:r>
+              <w:t>O(</w:t>
+            </w:r>
+            <w:proofErr w:type="gramEnd"/>
+            <w:r>
+              <w:t>n log n)</w:t>
+            </w:r>
+          </w:p>
+        </w:tc>
+      </w:tr>
+      <w:tr>
+        <w:trPr>
+          <w:tblCellSpacing w:w="15" w:type="dxa"/>
+        </w:trPr>
+        <w:tc>
+          <w:tcPr>
+            <w:tcW w:w="0" w:type="auto"/>
+            <w:vAlign w:val="center"/>
+            <w:hideMark/>
+          </w:tcPr>
+          <w:p>
+            <w:r>
+              <w:t>Single pass</w:t>
+            </w:r>
+          </w:p>
+        </w:tc>
+        <w:tc>
+          <w:tcPr>
+            <w:tcW w:w="0" w:type="auto"/>
+            <w:vAlign w:val="center"/>
+            <w:hideMark/>
+          </w:tcPr>
+          <w:p>
+            <w:r>
+              <w:t>O(n)</w:t>
+            </w:r>
+          </w:p>
+        </w:tc>
+      </w:tr>
+      <w:tr>
+        <w:trPr>
+          <w:tblCellSpacing w:w="15" w:type="dxa"/>
+        </w:trPr>
+        <w:tc>
+          <w:tcPr>
+            <w:tcW w:w="0" w:type="auto"/>
+            <w:vAlign w:val="center"/>
+            <w:hideMark/>
+          </w:tcPr>
+          <w:p>
+            <w:r>
+              <w:rPr>
+                <w:b/>
+                <w:bCs/>
+              </w:rPr>
+              <w:t>Total</w:t>
+            </w:r>
+          </w:p>
+        </w:tc>
+        <w:tc>
+          <w:tcPr>
+            <w:tcW w:w="0" w:type="auto"/>
+            <w:vAlign w:val="center"/>
+            <w:hideMark/>
+          </w:tcPr>
+          <w:p>
+            <w:proofErr w:type="gramStart"/>
+            <w:r>
+              <w:rPr>
+                <w:b/>
+                <w:bCs/>
+              </w:rPr>
+              <w:t>O(</w:t>
+            </w:r>
+            <w:proofErr w:type="gramEnd"/>
+            <w:r>
+              <w:rPr>
+                <w:b/>
+                <w:bCs/>
+              </w:rPr>
+              <w:t>n log n)</w:t>
+            </w:r>
+          </w:p>
+        </w:tc>
+      </w:tr>
+      <w:tr>
+        <w:trPr>
+          <w:tblCellSpacing w:w="15" w:type="dxa"/>
+        </w:trPr>
+        <w:tc>
+          <w:tcPr>
+            <w:tcW w:w="0" w:type="auto"/>
+            <w:vAlign w:val="center"/>
+            <w:hideMark/>
+          </w:tcPr>
+          <w:p>
+            <w:r>
+              <w:t>Memory</w:t>
+            </w:r>
+          </w:p>
+        </w:tc>
+        <w:tc>
+          <w:tcPr>
+            <w:tcW w:w="0" w:type="auto"/>
+            <w:vAlign w:val="center"/>
+            <w:hideMark/>
+          </w:tcPr>
+          <w:p>
+            <w:proofErr w:type="gramStart"/>
+            <w:r>
+              <w:t>O(</w:t>
+            </w:r>
+            <w:proofErr w:type="gramEnd"/>
+            <w:r>
+              <w:t>1) extra</w:t>
+            </w:r>
+          </w:p>
+        </w:tc>
+      </w:tr>
+    </w:tbl>
+    <w:p>
+      <w:r>
+        <w:t>Works perfectly for n ≤ 2×10⁵.</w:t>
+      </w:r>
+    </w:p>
+    <w:p>
+      <w:r>
+        <w:pict w14:anchorId="22777116">
+          <v:rect id="_x0000_i1109" style="width:0;height:1.5pt" o:hralign="center" o:hrstd="t" o:hr="t" fillcolor="#a0a0a0" stroked="f"/>
+        </w:pict>
+      </w:r>
+    </w:p>
+    <w:p>
+      <w:pPr>
+        <w:rPr>
+          <w:b/>
+          <w:bCs/>
+        </w:rPr>
+      </w:pPr>
+      <w:r>
+        <w:rPr>
+          <w:rFonts w:ascii="Segoe UI Emoji" w:hAnsi="Segoe UI Emoji" w:cs="Segoe UI Emoji"/>
+          <w:b/>
+          <w:bCs/>
+        </w:rPr>
+        <w:t>✅</w:t>
+      </w:r>
+      <w:r>
+        <w:rPr>
+          <w:b/>
+          <w:bCs/>
+        </w:rPr>
+        <w:t xml:space="preserve"> Final C++ Code</w:t>
+      </w:r>
+    </w:p>
+    <w:p>
+      <w:r>
+        <w:t>#include &lt;bits/</w:t>
+      </w:r>
+      <w:proofErr w:type="spellStart"/>
+      <w:r>
+        <w:t>stdc</w:t>
+      </w:r>
+      <w:proofErr w:type="spellEnd"/>
+      <w:r>
+        <w:t>++.h&gt;</w:t>
+      </w:r>
+    </w:p>
+    <w:p>
+      <w:r>
+        <w:t>using namespace std;</w:t>
+      </w:r>
+    </w:p>
+    <w:p/>
+    <w:p>
+      <w:r>
+        <w:t xml:space="preserve">int </w:t>
+      </w:r>
+      <w:proofErr w:type="gramStart"/>
+      <w:r>
+        <w:t>main(</w:t>
+      </w:r>
+      <w:proofErr w:type="gramEnd"/>
+      <w:r>
+        <w:t>) {</w:t>
+      </w:r>
+    </w:p>
+    <w:p>
+      <w:r>
+        <w:t xml:space="preserve">    </w:t>
+      </w:r>
+      <w:proofErr w:type="spellStart"/>
+      <w:proofErr w:type="gramStart"/>
+      <w:r>
+        <w:t>ios</w:t>
+      </w:r>
+      <w:proofErr w:type="spellEnd"/>
+      <w:r>
+        <w:t>::</w:t>
+      </w:r>
+      <w:proofErr w:type="spellStart"/>
+      <w:proofErr w:type="gramEnd"/>
+      <w:r>
+        <w:t>sync_with_stdio</w:t>
+      </w:r>
+      <w:proofErr w:type="spellEnd"/>
+      <w:r>
+        <w:t>(false);</w:t>
+      </w:r>
+    </w:p>
+    <w:p>
+      <w:r>
+        <w:t xml:space="preserve">    </w:t>
+      </w:r>
+      <w:proofErr w:type="spellStart"/>
+      <w:r>
+        <w:t>cin.tie</w:t>
+      </w:r>
+      <w:proofErr w:type="spellEnd"/>
+      <w:r>
+        <w:t>(</w:t>
+      </w:r>
+      <w:proofErr w:type="spellStart"/>
+      <w:r>
+        <w:t>nullptr</w:t>
+      </w:r>
+      <w:proofErr w:type="spellEnd"/>
+      <w:r>
+        <w:t>);</w:t>
+      </w:r>
+    </w:p>
+    <w:p/>
+    <w:p>
+      <w:r>
+        <w:t xml:space="preserve">    int n;</w:t>
+      </w:r>
+    </w:p>
+    <w:p>
+      <w:r>
+        <w:t xml:space="preserve">    </w:t>
+      </w:r>
+      <w:proofErr w:type="spellStart"/>
+      <w:r>
+        <w:t>cin</w:t>
+      </w:r>
+      <w:proofErr w:type="spellEnd"/>
+      <w:r>
+        <w:t xml:space="preserve"> &gt;&gt; n;</w:t>
+      </w:r>
+    </w:p>
+    <w:p>
+      <w:r>
+        <w:lastRenderedPageBreak/>
+        <w:t xml:space="preserve">    vector&lt;int&gt; a(n);</w:t>
+      </w:r>
+    </w:p>
+    <w:p>
+      <w:r>
+        <w:t xml:space="preserve">    for (int </w:t>
+      </w:r>
+      <w:proofErr w:type="spellStart"/>
+      <w:r>
+        <w:t>i</w:t>
+      </w:r>
+      <w:proofErr w:type="spellEnd"/>
+      <w:r>
+        <w:t xml:space="preserve"> = 0; </w:t>
+      </w:r>
+      <w:proofErr w:type="spellStart"/>
+      <w:r>
+        <w:t>i</w:t>
+      </w:r>
+      <w:proofErr w:type="spellEnd"/>
+      <w:r>
+        <w:t xml:space="preserve"> &lt; n; ++</w:t>
+      </w:r>
+      <w:proofErr w:type="spellStart"/>
+      <w:r>
+        <w:t>i</w:t>
+      </w:r>
+      <w:proofErr w:type="spellEnd"/>
+      <w:r>
+        <w:t>)</w:t>
+      </w:r>
+    </w:p>
+    <w:p>
+      <w:r>
+        <w:t xml:space="preserve">        </w:t>
+      </w:r>
+      <w:proofErr w:type="spellStart"/>
+      <w:r>
+        <w:t>cin</w:t>
+      </w:r>
+      <w:proofErr w:type="spellEnd"/>
+      <w:r>
+        <w:t xml:space="preserve"> &gt;&gt; a[</w:t>
+      </w:r>
+      <w:proofErr w:type="spellStart"/>
+      <w:r>
+        <w:t>i</w:t>
+      </w:r>
+      <w:proofErr w:type="spellEnd"/>
+      <w:r>
+        <w:t>];</w:t>
+      </w:r>
+    </w:p>
+    <w:p/>
+    <w:p>
+      <w:r>
+        <w:t xml:space="preserve">    sort(</w:t>
+      </w:r>
+      <w:proofErr w:type="spellStart"/>
+      <w:proofErr w:type="gramStart"/>
+      <w:r>
+        <w:t>a.begin</w:t>
+      </w:r>
+      <w:proofErr w:type="spellEnd"/>
+      <w:proofErr w:type="gramEnd"/>
+      <w:r>
+        <w:t xml:space="preserve">(), </w:t>
+      </w:r>
+      <w:proofErr w:type="spellStart"/>
+      <w:r>
+        <w:t>a.end</w:t>
+      </w:r>
+      <w:proofErr w:type="spellEnd"/>
+      <w:r>
+        <w:t>());</w:t>
+      </w:r>
+    </w:p>
+    <w:p/>
+    <w:p>
+      <w:r>
+        <w:t xml:space="preserve">    int day = 1;</w:t>
+      </w:r>
+    </w:p>
+    <w:p>
+      <w:r>
+        <w:t xml:space="preserve">    for (int </w:t>
+      </w:r>
+      <w:proofErr w:type="spellStart"/>
+      <w:r>
+        <w:t>i</w:t>
+      </w:r>
+      <w:proofErr w:type="spellEnd"/>
+      <w:r>
+        <w:t xml:space="preserve"> = 0; </w:t>
+      </w:r>
+      <w:proofErr w:type="spellStart"/>
+      <w:r>
+        <w:t>i</w:t>
+      </w:r>
+      <w:proofErr w:type="spellEnd"/>
+      <w:r>
+        <w:t xml:space="preserve"> &lt; n; ++</w:t>
+      </w:r>
+      <w:proofErr w:type="spellStart"/>
+      <w:r>
+        <w:t>i</w:t>
+      </w:r>
+      <w:proofErr w:type="spellEnd"/>
+      <w:r>
+        <w:t>) {</w:t>
+      </w:r>
+    </w:p>
+    <w:p>
+      <w:r>
+        <w:t xml:space="preserve">        if (a[</w:t>
+      </w:r>
+      <w:proofErr w:type="spellStart"/>
+      <w:r>
+        <w:t>i</w:t>
+      </w:r>
+      <w:proofErr w:type="spellEnd"/>
+      <w:r>
+        <w:t>] &gt;= day) {</w:t>
+      </w:r>
+    </w:p>
+    <w:p>
+      <w:r>
+        <w:t xml:space="preserve">            day++;</w:t>
+      </w:r>
+    </w:p>
+    <w:p>
+      <w:r>
+        <w:t xml:space="preserve">        }</w:t>
+      </w:r>
+    </w:p>
+    <w:p>
+      <w:r>
+        <w:t xml:space="preserve">    }</w:t>
+      </w:r>
+    </w:p>
+    <w:p/>
+    <w:p>
+      <w:r>
+        <w:t xml:space="preserve">    </w:t>
+      </w:r>
+      <w:proofErr w:type="spellStart"/>
+      <w:r>
+        <w:t>cout</w:t>
+      </w:r>
+      <w:proofErr w:type="spellEnd"/>
+      <w:r>
+        <w:t xml:space="preserve"> &lt;&lt; day - 1 &lt;&lt; "\n";</w:t>
+      </w:r>
+    </w:p>
+    <w:p>
+      <w:r>
+        <w:t xml:space="preserve">    return 0;</w:t>
+      </w:r>
+    </w:p>
+    <w:p>
+      <w:r>
+        <w:t>}</w:t>
+      </w:r>
+    </w:p>
+    <w:p>
+      <w:r>
+        <w:pict w14:anchorId="5B3A1DED">
+          <v:rect id="_x0000_i1110" style="width:0;height:1.5pt" o:hralign="center" o:hrstd="t" o:hr="t" fillcolor="#a0a0a0" stroked="f"/>
+        </w:pict>
+      </w:r>
+    </w:p>
+    <w:p>
+      <w:pPr>
+        <w:rPr>
+          <w:b/>
+          <w:bCs/>
+        </w:rPr>
+      </w:pPr>
+      <w:r>
+        <w:rPr>
+          <w:rFonts w:ascii="Segoe UI Emoji" w:hAnsi="Segoe UI Emoji" w:cs="Segoe UI Emoji"/>
+          <w:b/>
+          <w:bCs/>
+        </w:rPr>
+        <w:t>🏁</w:t>
+      </w:r>
+      <w:r>
+        <w:rPr>
+          <w:b/>
+          <w:bCs/>
+        </w:rPr>
+        <w:t xml:space="preserve"> Summary</w:t>
+      </w:r>
+    </w:p>
+    <w:tbl>
+      <w:tblPr>
+        <w:tblW w:w="0" w:type="auto"/>
+        <w:tblCellSpacing w:w="15" w:type="dxa"/>
+        <w:tblCellMar>
+          <w:top w:w="15" w:type="dxa"/>
+          <w:left w:w="15" w:type="dxa"/>
+          <w:bottom w:w="15" w:type="dxa"/>
+          <w:right w:w="15" w:type="dxa"/>
+        </w:tblCellMar>
+        <w:tblLook w:val="04A0" w:firstRow="1" w:lastRow="0" w:firstColumn="1" w:lastColumn="0" w:noHBand="0" w:noVBand="1"/>
+      </w:tblPr>
+      <w:tblGrid>
+        <w:gridCol w:w="1167"/>
+        <w:gridCol w:w="3342"/>
+      </w:tblGrid>
+      <w:tr>
+        <w:trPr>
+          <w:tblHeader/>
+          <w:tblCellSpacing w:w="15" w:type="dxa"/>
+        </w:trPr>
+        <w:tc>
+          <w:tcPr>
+            <w:tcW w:w="0" w:type="auto"/>
+            <w:vAlign w:val="center"/>
+            <w:hideMark/>
+          </w:tcPr>
+          <w:p>
+            <w:pPr>
+              <w:rPr>
+                <w:b/>
+                <w:bCs/>
+              </w:rPr>
+            </w:pPr>
+            <w:r>
+              <w:rPr>
+                <w:b/>
+                <w:bCs/>
+              </w:rPr>
+              <w:t>Concept</w:t>
+            </w:r>
+          </w:p>
+        </w:tc>
+        <w:tc>
+          <w:tcPr>
+            <w:tcW w:w="0" w:type="auto"/>
+            <w:vAlign w:val="center"/>
+            <w:hideMark/>
+          </w:tcPr>
+          <w:p>
+            <w:pPr>
+              <w:rPr>
+                <w:b/>
+                <w:bCs/>
+              </w:rPr>
+            </w:pPr>
+            <w:r>
+              <w:rPr>
+                <w:b/>
+                <w:bCs/>
+              </w:rPr>
+              <w:t>Description</w:t>
+            </w:r>
+          </w:p>
+        </w:tc>
+      </w:tr>
+      <w:tr>
+        <w:trPr>
+          <w:tblCellSpacing w:w="15" w:type="dxa"/>
+        </w:trPr>
+        <w:tc>
+          <w:tcPr>
+            <w:tcW w:w="0" w:type="auto"/>
+            <w:vAlign w:val="center"/>
+            <w:hideMark/>
+          </w:tcPr>
+          <w:p>
+            <w:r>
+              <w:t>Approach</w:t>
+            </w:r>
+          </w:p>
+        </w:tc>
+        <w:tc>
+          <w:tcPr>
+            <w:tcW w:w="0" w:type="auto"/>
+            <w:vAlign w:val="center"/>
+            <w:hideMark/>
+          </w:tcPr>
+          <w:p>
+            <w:r>
+              <w:t>Greedy + Sorting</w:t>
+            </w:r>
+          </w:p>
+        </w:tc>
+      </w:tr>
+      <w:tr>
+        <w:trPr>
+          <w:tblCellSpacing w:w="15" w:type="dxa"/>
+        </w:trPr>
+        <w:tc>
+          <w:tcPr>
+            <w:tcW w:w="0" w:type="auto"/>
+            <w:vAlign w:val="center"/>
+            <w:hideMark/>
+          </w:tcPr>
+          <w:p>
+            <w:r>
+              <w:t>Sorting by</w:t>
+            </w:r>
+          </w:p>
+        </w:tc>
+        <w:tc>
+          <w:tcPr>
+            <w:tcW w:w="0" w:type="auto"/>
+            <w:vAlign w:val="center"/>
+            <w:hideMark/>
+          </w:tcPr>
+          <w:p>
+            <w:r>
+              <w:t>Contest problems</w:t>
+            </w:r>
+          </w:p>
+        </w:tc>
+      </w:tr>
+      <w:tr>
+        <w:trPr>
+          <w:tblCellSpacing w:w="15" w:type="dxa"/>
+        </w:trPr>
+        <w:tc>
+          <w:tcPr>
+            <w:tcW w:w="0" w:type="auto"/>
+            <w:vAlign w:val="center"/>
+            <w:hideMark/>
+          </w:tcPr>
+          <w:p>
+            <w:r>
+              <w:t>Condition</w:t>
+            </w:r>
+          </w:p>
+        </w:tc>
+        <w:tc>
+          <w:tcPr>
+            <w:tcW w:w="0" w:type="auto"/>
+            <w:vAlign w:val="center"/>
+            <w:hideMark/>
+          </w:tcPr>
+          <w:p>
+            <w:r>
+              <w:t>If a[</w:t>
+            </w:r>
+            <w:proofErr w:type="spellStart"/>
+            <w:r>
+              <w:t>i</w:t>
+            </w:r>
+            <w:proofErr w:type="spellEnd"/>
+            <w:r>
+              <w:t xml:space="preserve">] &gt;= </w:t>
+            </w:r>
+            <w:proofErr w:type="spellStart"/>
+            <w:r>
+              <w:t>current_day</w:t>
+            </w:r>
+            <w:proofErr w:type="spellEnd"/>
+            <w:r>
+              <w:t xml:space="preserve"> → train</w:t>
+            </w:r>
+          </w:p>
+        </w:tc>
+      </w:tr>
+      <w:tr>
+        <w:trPr>
+          <w:tblCellSpacing w:w="15" w:type="dxa"/>
+        </w:trPr>
+        <w:tc>
+          <w:tcPr>
+            <w:tcW w:w="0" w:type="auto"/>
+            <w:vAlign w:val="center"/>
+            <w:hideMark/>
+          </w:tcPr>
+          <w:p>
+            <w:r>
+              <w:t>Complexity</w:t>
+            </w:r>
+          </w:p>
+        </w:tc>
+        <w:tc>
+          <w:tcPr>
+            <w:tcW w:w="0" w:type="auto"/>
+            <w:vAlign w:val="center"/>
+            <w:hideMark/>
+          </w:tcPr>
+          <w:p>
+            <w:proofErr w:type="gramStart"/>
+            <w:r>
+              <w:t>O(</w:t>
+            </w:r>
+            <w:proofErr w:type="gramEnd"/>
+            <w:r>
+              <w:t>n log n)</w:t>
+            </w:r>
+          </w:p>
+        </w:tc>
+      </w:tr>
+      <w:tr>
+        <w:trPr>
+          <w:tblCellSpacing w:w="15" w:type="dxa"/>
+        </w:trPr>
+        <w:tc>
+          <w:tcPr>
+            <w:tcW w:w="0" w:type="auto"/>
+            <w:vAlign w:val="center"/>
+            <w:hideMark/>
+          </w:tcPr>
+          <w:p>
+            <w:r>
+              <w:t>Output</w:t>
+            </w:r>
+          </w:p>
+        </w:tc>
+        <w:tc>
+          <w:tcPr>
+            <w:tcW w:w="0" w:type="auto"/>
+            <w:vAlign w:val="center"/>
+            <w:hideMark/>
+          </w:tcPr>
+          <w:p>
+            <w:r>
+              <w:t>Maximum days Polycarp can train</w:t>
+            </w:r>
+          </w:p>
+        </w:tc>
+      </w:tr>
+    </w:tbl>
+    <w:p>
+      <w:r>
+        <w:pict w14:anchorId="5F9AEB22">
+          <v:rect id="_x0000_i1111" style="width:0;height:1.5pt" o:hralign="center" o:hrstd="t" o:hr="t" fillcolor="#a0a0a0" stroked="f"/>
+        </w:pict>
+      </w:r>
+    </w:p>
     <w:p/>
     <w:p/>
     <w:p/>
@@ -2502,6 +5139,123 @@
 <file path=word/numbering.xml><?xml version="1.0" encoding="utf-8"?>
 <w:numbering xmlns:wpc="http://schemas.microsoft.com/office/word/2010/wordprocessingCanvas" xmlns:cx="http://schemas.microsoft.com/office/drawing/2014/chartex" xmlns:cx1="http://schemas.microsoft.com/office/drawing/2015/9/8/chartex" xmlns:cx2="http://schemas.microsoft.com/office/drawing/2015/10/21/chartex" xmlns:cx3="http://schemas.microsoft.com/office/drawing/2016/5/9/chartex" xmlns:cx4="http://schemas.microsoft.com/office/drawing/2016/5/10/chartex" xmlns:cx5="http://schemas.microsoft.com/office/drawing/2016/5/11/chartex" xmlns:cx6="http://schemas.microsoft.com/office/drawing/2016/5/12/chartex" xmlns:cx7="http://schemas.microsoft.com/office/drawing/2016/5/13/chartex" xmlns:cx8="http://schemas.microsoft.com/office/drawing/2016/5/14/chartex" xmlns:mc="http://schemas.openxmlformats.org/markup-compatibility/2006" xmlns:aink="http://schemas.microsoft.com/office/drawing/2016/ink" xmlns:am3d="http://schemas.microsoft.com/office/drawing/2017/model3d" xmlns:o="urn:schemas-microsoft-com:office:office" xmlns:oel="http://schemas.microsoft.com/office/2019/extlst" xmlns:r="http://schemas.openxmlformats.org/officeDocument/2006/relationships" xmlns:m="http://schemas.openxmlformats.org/officeDocument/2006/math" xmlns:v="urn:schemas-microsoft-com:vml" xmlns:wp14="http://schemas.microsoft.com/office/word/2010/wordprocessingDrawing" xmlns:wp="http://schemas.openxmlformats.org/drawingml/2006/wordprocessingDrawing" xmlns:w10="urn:schemas-microsoft-com:office:word" xmlns:w="http://schemas.openxmlformats.org/wordprocessingml/2006/main" xmlns:w14="http://schemas.microsoft.com/office/word/2010/wordml" xmlns:w15="http://schemas.microsoft.com/office/word/2012/wordml" xmlns:w16cex="http://schemas.microsoft.com/office/word/2018/wordml/cex" xmlns:w16cid="http://schemas.microsoft.com/office/word/2016/wordml/cid" xmlns:w16="http://schemas.microsoft.com/office/word/2018/wordml" xmlns:w16sdtdh="http://schemas.microsoft.com/office/word/2020/wordml/sdtdatahash" xmlns:w16se="http://schemas.microsoft.com/office/word/2015/wordml/symex" xmlns:wpg="http://schemas.microsoft.com/office/word/2010/wordprocessingGroup" xmlns:wpi="http://schemas.microsoft.com/office/word/2010/wordprocessingInk" xmlns:wne="http://schemas.microsoft.com/office/word/2006/wordml" xmlns:wps="http://schemas.microsoft.com/office/word/2010/wordprocessingShape" mc:Ignorable="w14 w15 w16se w16cid w16 w16cex w16sdtdh wp14">
   <w:abstractNum w:abstractNumId="0" w15:restartNumberingAfterBreak="0">
+    <w:nsid w:val="338D74A4"/>
+    <w:multiLevelType w:val="multilevel"/>
+    <w:tmpl w:val="2A6E4CEA"/>
+    <w:lvl w:ilvl="0">
+      <w:start w:val="1"/>
+      <w:numFmt w:val="decimal"/>
+      <w:lvlText w:val="%1."/>
+      <w:lvlJc w:val="left"/>
+      <w:pPr>
+        <w:tabs>
+          <w:tab w:val="num" w:pos="720"/>
+        </w:tabs>
+        <w:ind w:left="720" w:hanging="360"/>
+      </w:pPr>
+    </w:lvl>
+    <w:lvl w:ilvl="1">
+      <w:start w:val="1"/>
+      <w:numFmt w:val="bullet"/>
+      <w:lvlText w:val="o"/>
+      <w:lvlJc w:val="left"/>
+      <w:pPr>
+        <w:tabs>
+          <w:tab w:val="num" w:pos="1440"/>
+        </w:tabs>
+        <w:ind w:left="1440" w:hanging="360"/>
+      </w:pPr>
+      <w:rPr>
+        <w:rFonts w:ascii="Courier New" w:hAnsi="Courier New" w:hint="default"/>
+        <w:sz w:val="20"/>
+      </w:rPr>
+    </w:lvl>
+    <w:lvl w:ilvl="2" w:tentative="1">
+      <w:start w:val="1"/>
+      <w:numFmt w:val="decimal"/>
+      <w:lvlText w:val="%3."/>
+      <w:lvlJc w:val="left"/>
+      <w:pPr>
+        <w:tabs>
+          <w:tab w:val="num" w:pos="2160"/>
+        </w:tabs>
+        <w:ind w:left="2160" w:hanging="360"/>
+      </w:pPr>
+    </w:lvl>
+    <w:lvl w:ilvl="3" w:tentative="1">
+      <w:start w:val="1"/>
+      <w:numFmt w:val="decimal"/>
+      <w:lvlText w:val="%4."/>
+      <w:lvlJc w:val="left"/>
+      <w:pPr>
+        <w:tabs>
+          <w:tab w:val="num" w:pos="2880"/>
+        </w:tabs>
+        <w:ind w:left="2880" w:hanging="360"/>
+      </w:pPr>
+    </w:lvl>
+    <w:lvl w:ilvl="4" w:tentative="1">
+      <w:start w:val="1"/>
+      <w:numFmt w:val="decimal"/>
+      <w:lvlText w:val="%5."/>
+      <w:lvlJc w:val="left"/>
+      <w:pPr>
+        <w:tabs>
+          <w:tab w:val="num" w:pos="3600"/>
+        </w:tabs>
+        <w:ind w:left="3600" w:hanging="360"/>
+      </w:pPr>
+    </w:lvl>
+    <w:lvl w:ilvl="5" w:tentative="1">
+      <w:start w:val="1"/>
+      <w:numFmt w:val="decimal"/>
+      <w:lvlText w:val="%6."/>
+      <w:lvlJc w:val="left"/>
+      <w:pPr>
+        <w:tabs>
+          <w:tab w:val="num" w:pos="4320"/>
+        </w:tabs>
+        <w:ind w:left="4320" w:hanging="360"/>
+      </w:pPr>
+    </w:lvl>
+    <w:lvl w:ilvl="6" w:tentative="1">
+      <w:start w:val="1"/>
+      <w:numFmt w:val="decimal"/>
+      <w:lvlText w:val="%7."/>
+      <w:lvlJc w:val="left"/>
+      <w:pPr>
+        <w:tabs>
+          <w:tab w:val="num" w:pos="5040"/>
+        </w:tabs>
+        <w:ind w:left="5040" w:hanging="360"/>
+      </w:pPr>
+    </w:lvl>
+    <w:lvl w:ilvl="7" w:tentative="1">
+      <w:start w:val="1"/>
+      <w:numFmt w:val="decimal"/>
+      <w:lvlText w:val="%8."/>
+      <w:lvlJc w:val="left"/>
+      <w:pPr>
+        <w:tabs>
+          <w:tab w:val="num" w:pos="5760"/>
+        </w:tabs>
+        <w:ind w:left="5760" w:hanging="360"/>
+      </w:pPr>
+    </w:lvl>
+    <w:lvl w:ilvl="8" w:tentative="1">
+      <w:start w:val="1"/>
+      <w:numFmt w:val="decimal"/>
+      <w:lvlText w:val="%9."/>
+      <w:lvlJc w:val="left"/>
+      <w:pPr>
+        <w:tabs>
+          <w:tab w:val="num" w:pos="6480"/>
+        </w:tabs>
+        <w:ind w:left="6480" w:hanging="360"/>
+      </w:pPr>
+    </w:lvl>
+  </w:abstractNum>
+  <w:abstractNum w:abstractNumId="1" w15:restartNumberingAfterBreak="0">
     <w:nsid w:val="4E2D62AD"/>
     <w:multiLevelType w:val="multilevel"/>
     <w:tmpl w:val="81E80382"/>
@@ -2650,10 +5404,10 @@
       </w:rPr>
     </w:lvl>
   </w:abstractNum>
-  <w:abstractNum w:abstractNumId="1" w15:restartNumberingAfterBreak="0">
-    <w:nsid w:val="623B2CB2"/>
+  <w:abstractNum w:abstractNumId="2" w15:restartNumberingAfterBreak="0">
+    <w:nsid w:val="543B20D0"/>
     <w:multiLevelType w:val="multilevel"/>
-    <w:tmpl w:val="CB2E1F58"/>
+    <w:tmpl w:val="EB1298AA"/>
     <w:lvl w:ilvl="0">
       <w:start w:val="1"/>
       <w:numFmt w:val="bullet"/>
@@ -2799,7 +5553,305 @@
       </w:rPr>
     </w:lvl>
   </w:abstractNum>
-  <w:abstractNum w:abstractNumId="2" w15:restartNumberingAfterBreak="0">
+  <w:abstractNum w:abstractNumId="3" w15:restartNumberingAfterBreak="0">
+    <w:nsid w:val="623B2CB2"/>
+    <w:multiLevelType w:val="multilevel"/>
+    <w:tmpl w:val="CB2E1F58"/>
+    <w:lvl w:ilvl="0">
+      <w:start w:val="1"/>
+      <w:numFmt w:val="bullet"/>
+      <w:lvlText w:val=""/>
+      <w:lvlJc w:val="left"/>
+      <w:pPr>
+        <w:tabs>
+          <w:tab w:val="num" w:pos="720"/>
+        </w:tabs>
+        <w:ind w:left="720" w:hanging="360"/>
+      </w:pPr>
+      <w:rPr>
+        <w:rFonts w:ascii="Symbol" w:hAnsi="Symbol" w:hint="default"/>
+        <w:sz w:val="20"/>
+      </w:rPr>
+    </w:lvl>
+    <w:lvl w:ilvl="1" w:tentative="1">
+      <w:start w:val="1"/>
+      <w:numFmt w:val="bullet"/>
+      <w:lvlText w:val="o"/>
+      <w:lvlJc w:val="left"/>
+      <w:pPr>
+        <w:tabs>
+          <w:tab w:val="num" w:pos="1440"/>
+        </w:tabs>
+        <w:ind w:left="1440" w:hanging="360"/>
+      </w:pPr>
+      <w:rPr>
+        <w:rFonts w:ascii="Courier New" w:hAnsi="Courier New" w:hint="default"/>
+        <w:sz w:val="20"/>
+      </w:rPr>
+    </w:lvl>
+    <w:lvl w:ilvl="2" w:tentative="1">
+      <w:start w:val="1"/>
+      <w:numFmt w:val="bullet"/>
+      <w:lvlText w:val=""/>
+      <w:lvlJc w:val="left"/>
+      <w:pPr>
+        <w:tabs>
+          <w:tab w:val="num" w:pos="2160"/>
+        </w:tabs>
+        <w:ind w:left="2160" w:hanging="360"/>
+      </w:pPr>
+      <w:rPr>
+        <w:rFonts w:ascii="Wingdings" w:hAnsi="Wingdings" w:hint="default"/>
+        <w:sz w:val="20"/>
+      </w:rPr>
+    </w:lvl>
+    <w:lvl w:ilvl="3" w:tentative="1">
+      <w:start w:val="1"/>
+      <w:numFmt w:val="bullet"/>
+      <w:lvlText w:val=""/>
+      <w:lvlJc w:val="left"/>
+      <w:pPr>
+        <w:tabs>
+          <w:tab w:val="num" w:pos="2880"/>
+        </w:tabs>
+        <w:ind w:left="2880" w:hanging="360"/>
+      </w:pPr>
+      <w:rPr>
+        <w:rFonts w:ascii="Wingdings" w:hAnsi="Wingdings" w:hint="default"/>
+        <w:sz w:val="20"/>
+      </w:rPr>
+    </w:lvl>
+    <w:lvl w:ilvl="4" w:tentative="1">
+      <w:start w:val="1"/>
+      <w:numFmt w:val="bullet"/>
+      <w:lvlText w:val=""/>
+      <w:lvlJc w:val="left"/>
+      <w:pPr>
+        <w:tabs>
+          <w:tab w:val="num" w:pos="3600"/>
+        </w:tabs>
+        <w:ind w:left="3600" w:hanging="360"/>
+      </w:pPr>
+      <w:rPr>
+        <w:rFonts w:ascii="Wingdings" w:hAnsi="Wingdings" w:hint="default"/>
+        <w:sz w:val="20"/>
+      </w:rPr>
+    </w:lvl>
+    <w:lvl w:ilvl="5" w:tentative="1">
+      <w:start w:val="1"/>
+      <w:numFmt w:val="bullet"/>
+      <w:lvlText w:val=""/>
+      <w:lvlJc w:val="left"/>
+      <w:pPr>
+        <w:tabs>
+          <w:tab w:val="num" w:pos="4320"/>
+        </w:tabs>
+        <w:ind w:left="4320" w:hanging="360"/>
+      </w:pPr>
+      <w:rPr>
+        <w:rFonts w:ascii="Wingdings" w:hAnsi="Wingdings" w:hint="default"/>
+        <w:sz w:val="20"/>
+      </w:rPr>
+    </w:lvl>
+    <w:lvl w:ilvl="6" w:tentative="1">
+      <w:start w:val="1"/>
+      <w:numFmt w:val="bullet"/>
+      <w:lvlText w:val=""/>
+      <w:lvlJc w:val="left"/>
+      <w:pPr>
+        <w:tabs>
+          <w:tab w:val="num" w:pos="5040"/>
+        </w:tabs>
+        <w:ind w:left="5040" w:hanging="360"/>
+      </w:pPr>
+      <w:rPr>
+        <w:rFonts w:ascii="Wingdings" w:hAnsi="Wingdings" w:hint="default"/>
+        <w:sz w:val="20"/>
+      </w:rPr>
+    </w:lvl>
+    <w:lvl w:ilvl="7" w:tentative="1">
+      <w:start w:val="1"/>
+      <w:numFmt w:val="bullet"/>
+      <w:lvlText w:val=""/>
+      <w:lvlJc w:val="left"/>
+      <w:pPr>
+        <w:tabs>
+          <w:tab w:val="num" w:pos="5760"/>
+        </w:tabs>
+        <w:ind w:left="5760" w:hanging="360"/>
+      </w:pPr>
+      <w:rPr>
+        <w:rFonts w:ascii="Wingdings" w:hAnsi="Wingdings" w:hint="default"/>
+        <w:sz w:val="20"/>
+      </w:rPr>
+    </w:lvl>
+    <w:lvl w:ilvl="8" w:tentative="1">
+      <w:start w:val="1"/>
+      <w:numFmt w:val="bullet"/>
+      <w:lvlText w:val=""/>
+      <w:lvlJc w:val="left"/>
+      <w:pPr>
+        <w:tabs>
+          <w:tab w:val="num" w:pos="6480"/>
+        </w:tabs>
+        <w:ind w:left="6480" w:hanging="360"/>
+      </w:pPr>
+      <w:rPr>
+        <w:rFonts w:ascii="Wingdings" w:hAnsi="Wingdings" w:hint="default"/>
+        <w:sz w:val="20"/>
+      </w:rPr>
+    </w:lvl>
+  </w:abstractNum>
+  <w:abstractNum w:abstractNumId="4" w15:restartNumberingAfterBreak="0">
+    <w:nsid w:val="6D32780C"/>
+    <w:multiLevelType w:val="multilevel"/>
+    <w:tmpl w:val="69844710"/>
+    <w:lvl w:ilvl="0">
+      <w:start w:val="1"/>
+      <w:numFmt w:val="bullet"/>
+      <w:lvlText w:val=""/>
+      <w:lvlJc w:val="left"/>
+      <w:pPr>
+        <w:tabs>
+          <w:tab w:val="num" w:pos="720"/>
+        </w:tabs>
+        <w:ind w:left="720" w:hanging="360"/>
+      </w:pPr>
+      <w:rPr>
+        <w:rFonts w:ascii="Symbol" w:hAnsi="Symbol" w:hint="default"/>
+        <w:sz w:val="20"/>
+      </w:rPr>
+    </w:lvl>
+    <w:lvl w:ilvl="1" w:tentative="1">
+      <w:start w:val="1"/>
+      <w:numFmt w:val="bullet"/>
+      <w:lvlText w:val="o"/>
+      <w:lvlJc w:val="left"/>
+      <w:pPr>
+        <w:tabs>
+          <w:tab w:val="num" w:pos="1440"/>
+        </w:tabs>
+        <w:ind w:left="1440" w:hanging="360"/>
+      </w:pPr>
+      <w:rPr>
+        <w:rFonts w:ascii="Courier New" w:hAnsi="Courier New" w:hint="default"/>
+        <w:sz w:val="20"/>
+      </w:rPr>
+    </w:lvl>
+    <w:lvl w:ilvl="2" w:tentative="1">
+      <w:start w:val="1"/>
+      <w:numFmt w:val="bullet"/>
+      <w:lvlText w:val=""/>
+      <w:lvlJc w:val="left"/>
+      <w:pPr>
+        <w:tabs>
+          <w:tab w:val="num" w:pos="2160"/>
+        </w:tabs>
+        <w:ind w:left="2160" w:hanging="360"/>
+      </w:pPr>
+      <w:rPr>
+        <w:rFonts w:ascii="Wingdings" w:hAnsi="Wingdings" w:hint="default"/>
+        <w:sz w:val="20"/>
+      </w:rPr>
+    </w:lvl>
+    <w:lvl w:ilvl="3" w:tentative="1">
+      <w:start w:val="1"/>
+      <w:numFmt w:val="bullet"/>
+      <w:lvlText w:val=""/>
+      <w:lvlJc w:val="left"/>
+      <w:pPr>
+        <w:tabs>
+          <w:tab w:val="num" w:pos="2880"/>
+        </w:tabs>
+        <w:ind w:left="2880" w:hanging="360"/>
+      </w:pPr>
+      <w:rPr>
+        <w:rFonts w:ascii="Wingdings" w:hAnsi="Wingdings" w:hint="default"/>
+        <w:sz w:val="20"/>
+      </w:rPr>
+    </w:lvl>
+    <w:lvl w:ilvl="4" w:tentative="1">
+      <w:start w:val="1"/>
+      <w:numFmt w:val="bullet"/>
+      <w:lvlText w:val=""/>
+      <w:lvlJc w:val="left"/>
+      <w:pPr>
+        <w:tabs>
+          <w:tab w:val="num" w:pos="3600"/>
+        </w:tabs>
+        <w:ind w:left="3600" w:hanging="360"/>
+      </w:pPr>
+      <w:rPr>
+        <w:rFonts w:ascii="Wingdings" w:hAnsi="Wingdings" w:hint="default"/>
+        <w:sz w:val="20"/>
+      </w:rPr>
+    </w:lvl>
+    <w:lvl w:ilvl="5" w:tentative="1">
+      <w:start w:val="1"/>
+      <w:numFmt w:val="bullet"/>
+      <w:lvlText w:val=""/>
+      <w:lvlJc w:val="left"/>
+      <w:pPr>
+        <w:tabs>
+          <w:tab w:val="num" w:pos="4320"/>
+        </w:tabs>
+        <w:ind w:left="4320" w:hanging="360"/>
+      </w:pPr>
+      <w:rPr>
+        <w:rFonts w:ascii="Wingdings" w:hAnsi="Wingdings" w:hint="default"/>
+        <w:sz w:val="20"/>
+      </w:rPr>
+    </w:lvl>
+    <w:lvl w:ilvl="6" w:tentative="1">
+      <w:start w:val="1"/>
+      <w:numFmt w:val="bullet"/>
+      <w:lvlText w:val=""/>
+      <w:lvlJc w:val="left"/>
+      <w:pPr>
+        <w:tabs>
+          <w:tab w:val="num" w:pos="5040"/>
+        </w:tabs>
+        <w:ind w:left="5040" w:hanging="360"/>
+      </w:pPr>
+      <w:rPr>
+        <w:rFonts w:ascii="Wingdings" w:hAnsi="Wingdings" w:hint="default"/>
+        <w:sz w:val="20"/>
+      </w:rPr>
+    </w:lvl>
+    <w:lvl w:ilvl="7" w:tentative="1">
+      <w:start w:val="1"/>
+      <w:numFmt w:val="bullet"/>
+      <w:lvlText w:val=""/>
+      <w:lvlJc w:val="left"/>
+      <w:pPr>
+        <w:tabs>
+          <w:tab w:val="num" w:pos="5760"/>
+        </w:tabs>
+        <w:ind w:left="5760" w:hanging="360"/>
+      </w:pPr>
+      <w:rPr>
+        <w:rFonts w:ascii="Wingdings" w:hAnsi="Wingdings" w:hint="default"/>
+        <w:sz w:val="20"/>
+      </w:rPr>
+    </w:lvl>
+    <w:lvl w:ilvl="8" w:tentative="1">
+      <w:start w:val="1"/>
+      <w:numFmt w:val="bullet"/>
+      <w:lvlText w:val=""/>
+      <w:lvlJc w:val="left"/>
+      <w:pPr>
+        <w:tabs>
+          <w:tab w:val="num" w:pos="6480"/>
+        </w:tabs>
+        <w:ind w:left="6480" w:hanging="360"/>
+      </w:pPr>
+      <w:rPr>
+        <w:rFonts w:ascii="Wingdings" w:hAnsi="Wingdings" w:hint="default"/>
+        <w:sz w:val="20"/>
+      </w:rPr>
+    </w:lvl>
+  </w:abstractNum>
+  <w:abstractNum w:abstractNumId="5" w15:restartNumberingAfterBreak="0">
     <w:nsid w:val="7915688B"/>
     <w:multiLevelType w:val="multilevel"/>
     <w:tmpl w:val="DC5EC5C2"/>
@@ -2917,13 +5969,22 @@
     </w:lvl>
   </w:abstractNum>
   <w:num w:numId="1" w16cid:durableId="1879851828">
+    <w:abstractNumId w:val="3"/>
+  </w:num>
+  <w:num w:numId="2" w16cid:durableId="1733502984">
     <w:abstractNumId w:val="1"/>
   </w:num>
-  <w:num w:numId="2" w16cid:durableId="1733502984">
+  <w:num w:numId="3" w16cid:durableId="278147765">
+    <w:abstractNumId w:val="5"/>
+  </w:num>
+  <w:num w:numId="4" w16cid:durableId="1432822778">
+    <w:abstractNumId w:val="4"/>
+  </w:num>
+  <w:num w:numId="5" w16cid:durableId="513736891">
+    <w:abstractNumId w:val="2"/>
+  </w:num>
+  <w:num w:numId="6" w16cid:durableId="2137327341">
     <w:abstractNumId w:val="0"/>
-  </w:num>
-  <w:num w:numId="3" w16cid:durableId="278147765">
-    <w:abstractNumId w:val="2"/>
   </w:num>
 </w:numbering>
 </file>

</xml_diff>